<commit_message>
creat index of front
</commit_message>
<xml_diff>
--- a/dcuments/scrum/Scrum-FrontEnd.docx
+++ b/dcuments/scrum/Scrum-FrontEnd.docx
@@ -6,14 +6,16 @@
       <w:pPr>
         <w:jc w:val="center"/>
         <w:rPr>
-          <w:sz w:val="36"/>
-          <w:szCs w:val="36"/>
-        </w:rPr>
-      </w:pPr>
-      <w:r>
-        <w:rPr>
-          <w:sz w:val="36"/>
-          <w:szCs w:val="36"/>
+          <w:rFonts w:ascii="Vazir" w:hAnsi="Vazir" w:cs="Vazir"/>
+          <w:sz w:val="28"/>
+          <w:szCs w:val="28"/>
+        </w:rPr>
+      </w:pPr>
+      <w:r>
+        <w:rPr>
+          <w:rFonts w:ascii="Vazir" w:hAnsi="Vazir" w:cs="Vazir"/>
+          <w:sz w:val="28"/>
+          <w:szCs w:val="28"/>
         </w:rPr>
         <w:t>Product backlog-frontend</w:t>
       </w:r>
@@ -21,17 +23,19 @@
     <w:p>
       <w:pPr>
         <w:rPr>
-          <w:sz w:val="24"/>
-          <w:szCs w:val="24"/>
-          <w:rtl/>
-        </w:rPr>
-      </w:pPr>
-    </w:p>
-    <w:p>
-      <w:pPr>
-        <w:rPr>
-          <w:sz w:val="24"/>
-          <w:szCs w:val="24"/>
+          <w:rFonts w:ascii="Vazir" w:hAnsi="Vazir" w:cs="Vazir"/>
+          <w:sz w:val="20"/>
+          <w:szCs w:val="20"/>
+          <w:rtl/>
+        </w:rPr>
+      </w:pPr>
+    </w:p>
+    <w:p>
+      <w:pPr>
+        <w:rPr>
+          <w:rFonts w:ascii="Vazir" w:hAnsi="Vazir" w:cs="Vazir"/>
+          <w:sz w:val="20"/>
+          <w:szCs w:val="20"/>
           <w:rtl/>
         </w:rPr>
       </w:pPr>
@@ -44,63 +48,67 @@
           <w:numId w:val="1"/>
         </w:numPr>
         <w:rPr>
-          <w:sz w:val="24"/>
-          <w:szCs w:val="24"/>
-        </w:rPr>
-      </w:pPr>
-      <w:r>
-        <w:rPr>
-          <w:rFonts w:hint="cs"/>
-          <w:sz w:val="24"/>
-          <w:szCs w:val="24"/>
+          <w:rFonts w:ascii="Vazir" w:hAnsi="Vazir" w:cs="Vazir"/>
+          <w:sz w:val="20"/>
+          <w:szCs w:val="20"/>
+        </w:rPr>
+      </w:pPr>
+      <w:r>
+        <w:rPr>
+          <w:rFonts w:ascii="Vazir" w:hAnsi="Vazir" w:cs="Vazir"/>
+          <w:sz w:val="20"/>
+          <w:szCs w:val="20"/>
           <w:rtl/>
         </w:rPr>
         <w:t xml:space="preserve"> </w:t>
       </w:r>
       <w:r>
         <w:rPr>
-          <w:sz w:val="24"/>
-          <w:szCs w:val="24"/>
+          <w:rFonts w:ascii="Vazir" w:hAnsi="Vazir" w:cs="Vazir"/>
+          <w:sz w:val="20"/>
+          <w:szCs w:val="20"/>
         </w:rPr>
         <w:t xml:space="preserve">Home </w:t>
       </w:r>
       <w:r>
         <w:rPr>
-          <w:sz w:val="24"/>
-          <w:szCs w:val="24"/>
+          <w:rFonts w:ascii="Vazir" w:hAnsi="Vazir" w:cs="Vazir"/>
+          <w:sz w:val="20"/>
+          <w:szCs w:val="20"/>
         </w:rPr>
         <w:t>pa</w:t>
       </w:r>
       <w:r>
         <w:rPr>
-          <w:sz w:val="24"/>
-          <w:szCs w:val="24"/>
+          <w:rFonts w:ascii="Vazir" w:hAnsi="Vazir" w:cs="Vazir"/>
+          <w:sz w:val="20"/>
+          <w:szCs w:val="20"/>
         </w:rPr>
         <w:t>ge</w:t>
       </w:r>
       <w:r>
         <w:rPr>
-          <w:rFonts w:hint="cs"/>
-          <w:sz w:val="24"/>
-          <w:szCs w:val="24"/>
+          <w:rFonts w:ascii="Vazir" w:hAnsi="Vazir" w:cs="Vazir"/>
+          <w:sz w:val="20"/>
+          <w:szCs w:val="20"/>
           <w:rtl/>
         </w:rPr>
         <w:t>:</w:t>
       </w:r>
       <w:r>
         <w:rPr>
-          <w:rFonts w:hint="cs"/>
-          <w:sz w:val="24"/>
-          <w:szCs w:val="24"/>
+          <w:rFonts w:ascii="Vazir" w:hAnsi="Vazir" w:cs="Vazir"/>
+          <w:sz w:val="20"/>
+          <w:szCs w:val="20"/>
           <w:rtl/>
         </w:rPr>
         <w:t xml:space="preserve"> </w:t>
       </w:r>
       <w:r>
         <w:rPr>
-          <w:rFonts w:hint="cs"/>
-          <w:sz w:val="24"/>
-          <w:szCs w:val="24"/>
+          <w:rFonts w:ascii="Vazir" w:hAnsi="Vazir" w:cs="Vazir"/>
+          <w:sz w:val="20"/>
+          <w:szCs w:val="20"/>
           <w:rtl/>
         </w:rPr>
         <w:t>این صفحه، صفحه اصلی سایت ماست.</w:t>
@@ -110,8 +118,9 @@
       <w:pPr>
         <w:pStyle w:val="ListParagraph"/>
         <w:rPr>
-          <w:sz w:val="24"/>
-          <w:szCs w:val="24"/>
+          <w:rFonts w:ascii="Vazir" w:hAnsi="Vazir" w:cs="Vazir"/>
+          <w:sz w:val="20"/>
+          <w:szCs w:val="20"/>
           <w:rtl/>
         </w:rPr>
       </w:pPr>
@@ -124,15 +133,17 @@
           <w:numId w:val="4"/>
         </w:numPr>
         <w:rPr>
-          <w:sz w:val="24"/>
-          <w:szCs w:val="24"/>
-          <w:rtl/>
-        </w:rPr>
-      </w:pPr>
-      <w:r>
-        <w:rPr>
-          <w:sz w:val="24"/>
-          <w:szCs w:val="24"/>
+          <w:rFonts w:ascii="Vazir" w:hAnsi="Vazir" w:cs="Vazir"/>
+          <w:sz w:val="20"/>
+          <w:szCs w:val="20"/>
+          <w:rtl/>
+        </w:rPr>
+      </w:pPr>
+      <w:r>
+        <w:rPr>
+          <w:rFonts w:ascii="Vazir" w:hAnsi="Vazir" w:cs="Vazir"/>
+          <w:sz w:val="20"/>
+          <w:szCs w:val="20"/>
         </w:rPr>
         <w:t>Navbar</w:t>
       </w:r>
@@ -141,8 +152,9 @@
       <w:pPr>
         <w:pStyle w:val="ListParagraph"/>
         <w:rPr>
-          <w:sz w:val="24"/>
-          <w:szCs w:val="24"/>
+          <w:rFonts w:ascii="Vazir" w:hAnsi="Vazir" w:cs="Vazir"/>
+          <w:sz w:val="20"/>
+          <w:szCs w:val="20"/>
         </w:rPr>
       </w:pPr>
     </w:p>
@@ -154,15 +166,16 @@
           <w:numId w:val="3"/>
         </w:numPr>
         <w:rPr>
-          <w:sz w:val="24"/>
-          <w:szCs w:val="24"/>
-        </w:rPr>
-      </w:pPr>
-      <w:r>
-        <w:rPr>
-          <w:rFonts w:hint="cs"/>
-          <w:sz w:val="24"/>
-          <w:szCs w:val="24"/>
+          <w:rFonts w:ascii="Vazir" w:hAnsi="Vazir" w:cs="Vazir"/>
+          <w:sz w:val="20"/>
+          <w:szCs w:val="20"/>
+        </w:rPr>
+      </w:pPr>
+      <w:r>
+        <w:rPr>
+          <w:rFonts w:ascii="Vazir" w:hAnsi="Vazir" w:cs="Vazir"/>
+          <w:sz w:val="20"/>
+          <w:szCs w:val="20"/>
           <w:rtl/>
         </w:rPr>
         <w:t xml:space="preserve">صفحه اصلی </w:t>
@@ -176,15 +189,16 @@
           <w:numId w:val="3"/>
         </w:numPr>
         <w:rPr>
-          <w:sz w:val="24"/>
-          <w:szCs w:val="24"/>
-        </w:rPr>
-      </w:pPr>
-      <w:r>
-        <w:rPr>
-          <w:rFonts w:hint="cs"/>
-          <w:sz w:val="24"/>
-          <w:szCs w:val="24"/>
+          <w:rFonts w:ascii="Vazir" w:hAnsi="Vazir" w:cs="Vazir"/>
+          <w:sz w:val="20"/>
+          <w:szCs w:val="20"/>
+        </w:rPr>
+      </w:pPr>
+      <w:r>
+        <w:rPr>
+          <w:rFonts w:ascii="Vazir" w:hAnsi="Vazir" w:cs="Vazir"/>
+          <w:sz w:val="20"/>
+          <w:szCs w:val="20"/>
           <w:rtl/>
         </w:rPr>
         <w:t>خدمات ما</w:t>
@@ -198,15 +212,16 @@
           <w:numId w:val="3"/>
         </w:numPr>
         <w:rPr>
-          <w:sz w:val="24"/>
-          <w:szCs w:val="24"/>
-        </w:rPr>
-      </w:pPr>
-      <w:r>
-        <w:rPr>
-          <w:rFonts w:hint="cs"/>
-          <w:sz w:val="24"/>
-          <w:szCs w:val="24"/>
+          <w:rFonts w:ascii="Vazir" w:hAnsi="Vazir" w:cs="Vazir"/>
+          <w:sz w:val="20"/>
+          <w:szCs w:val="20"/>
+        </w:rPr>
+      </w:pPr>
+      <w:r>
+        <w:rPr>
+          <w:rFonts w:ascii="Vazir" w:hAnsi="Vazir" w:cs="Vazir"/>
+          <w:sz w:val="20"/>
+          <w:szCs w:val="20"/>
           <w:rtl/>
         </w:rPr>
         <w:t>نمونه کارها</w:t>
@@ -220,15 +235,16 @@
           <w:numId w:val="3"/>
         </w:numPr>
         <w:rPr>
-          <w:sz w:val="24"/>
-          <w:szCs w:val="24"/>
-        </w:rPr>
-      </w:pPr>
-      <w:r>
-        <w:rPr>
-          <w:rFonts w:hint="cs"/>
-          <w:sz w:val="24"/>
-          <w:szCs w:val="24"/>
+          <w:rFonts w:ascii="Vazir" w:hAnsi="Vazir" w:cs="Vazir"/>
+          <w:sz w:val="20"/>
+          <w:szCs w:val="20"/>
+        </w:rPr>
+      </w:pPr>
+      <w:r>
+        <w:rPr>
+          <w:rFonts w:ascii="Vazir" w:hAnsi="Vazir" w:cs="Vazir"/>
+          <w:sz w:val="20"/>
+          <w:szCs w:val="20"/>
           <w:rtl/>
         </w:rPr>
         <w:t>درباره ما</w:t>
@@ -242,15 +258,16 @@
           <w:numId w:val="3"/>
         </w:numPr>
         <w:rPr>
-          <w:sz w:val="24"/>
-          <w:szCs w:val="24"/>
-        </w:rPr>
-      </w:pPr>
-      <w:r>
-        <w:rPr>
-          <w:rFonts w:hint="cs"/>
-          <w:sz w:val="24"/>
-          <w:szCs w:val="24"/>
+          <w:rFonts w:ascii="Vazir" w:hAnsi="Vazir" w:cs="Vazir"/>
+          <w:sz w:val="20"/>
+          <w:szCs w:val="20"/>
+        </w:rPr>
+      </w:pPr>
+      <w:r>
+        <w:rPr>
+          <w:rFonts w:ascii="Vazir" w:hAnsi="Vazir" w:cs="Vazir"/>
+          <w:sz w:val="20"/>
+          <w:szCs w:val="20"/>
           <w:rtl/>
         </w:rPr>
         <w:t>تماس با ما</w:t>
@@ -264,15 +281,16 @@
           <w:numId w:val="3"/>
         </w:numPr>
         <w:rPr>
-          <w:sz w:val="24"/>
-          <w:szCs w:val="24"/>
-        </w:rPr>
-      </w:pPr>
-      <w:r>
-        <w:rPr>
-          <w:rFonts w:hint="cs"/>
-          <w:sz w:val="24"/>
-          <w:szCs w:val="24"/>
+          <w:rFonts w:ascii="Vazir" w:hAnsi="Vazir" w:cs="Vazir"/>
+          <w:sz w:val="20"/>
+          <w:szCs w:val="20"/>
+        </w:rPr>
+      </w:pPr>
+      <w:r>
+        <w:rPr>
+          <w:rFonts w:ascii="Vazir" w:hAnsi="Vazir" w:cs="Vazir"/>
+          <w:sz w:val="20"/>
+          <w:szCs w:val="20"/>
           <w:rtl/>
         </w:rPr>
         <w:t>وبلاگ</w:t>
@@ -286,15 +304,16 @@
           <w:numId w:val="3"/>
         </w:numPr>
         <w:rPr>
-          <w:sz w:val="24"/>
-          <w:szCs w:val="24"/>
-        </w:rPr>
-      </w:pPr>
-      <w:r>
-        <w:rPr>
-          <w:rFonts w:hint="cs"/>
-          <w:sz w:val="24"/>
-          <w:szCs w:val="24"/>
+          <w:rFonts w:ascii="Vazir" w:hAnsi="Vazir" w:cs="Vazir"/>
+          <w:sz w:val="20"/>
+          <w:szCs w:val="20"/>
+        </w:rPr>
+      </w:pPr>
+      <w:r>
+        <w:rPr>
+          <w:rFonts w:ascii="Vazir" w:hAnsi="Vazir" w:cs="Vazir"/>
+          <w:sz w:val="20"/>
+          <w:szCs w:val="20"/>
           <w:rtl/>
         </w:rPr>
         <w:t>ورود</w:t>
@@ -308,15 +327,16 @@
           <w:numId w:val="3"/>
         </w:numPr>
         <w:rPr>
-          <w:sz w:val="24"/>
-          <w:szCs w:val="24"/>
-        </w:rPr>
-      </w:pPr>
-      <w:r>
-        <w:rPr>
-          <w:rFonts w:hint="cs"/>
-          <w:sz w:val="24"/>
-          <w:szCs w:val="24"/>
+          <w:rFonts w:ascii="Vazir" w:hAnsi="Vazir" w:cs="Vazir"/>
+          <w:sz w:val="20"/>
+          <w:szCs w:val="20"/>
+        </w:rPr>
+      </w:pPr>
+      <w:r>
+        <w:rPr>
+          <w:rFonts w:ascii="Vazir" w:hAnsi="Vazir" w:cs="Vazir"/>
+          <w:sz w:val="20"/>
+          <w:szCs w:val="20"/>
           <w:rtl/>
         </w:rPr>
         <w:t>ثبت نام</w:t>
@@ -330,15 +350,16 @@
           <w:numId w:val="3"/>
         </w:numPr>
         <w:rPr>
-          <w:sz w:val="24"/>
-          <w:szCs w:val="24"/>
-        </w:rPr>
-      </w:pPr>
-      <w:r>
-        <w:rPr>
-          <w:rFonts w:hint="cs"/>
-          <w:sz w:val="24"/>
-          <w:szCs w:val="24"/>
+          <w:rFonts w:ascii="Vazir" w:hAnsi="Vazir" w:cs="Vazir"/>
+          <w:sz w:val="20"/>
+          <w:szCs w:val="20"/>
+        </w:rPr>
+      </w:pPr>
+      <w:r>
+        <w:rPr>
+          <w:rFonts w:ascii="Vazir" w:hAnsi="Vazir" w:cs="Vazir"/>
+          <w:sz w:val="20"/>
+          <w:szCs w:val="20"/>
           <w:rtl/>
         </w:rPr>
         <w:t xml:space="preserve">ثبت سفارش </w:t>
@@ -349,8 +370,9 @@
         <w:pStyle w:val="ListParagraph"/>
         <w:ind w:left="2160"/>
         <w:rPr>
-          <w:sz w:val="24"/>
-          <w:szCs w:val="24"/>
+          <w:rFonts w:ascii="Vazir" w:hAnsi="Vazir" w:cs="Vazir"/>
+          <w:sz w:val="20"/>
+          <w:szCs w:val="20"/>
         </w:rPr>
       </w:pPr>
     </w:p>
@@ -362,22 +384,24 @@
           <w:numId w:val="4"/>
         </w:numPr>
         <w:rPr>
-          <w:sz w:val="24"/>
-          <w:szCs w:val="24"/>
-        </w:rPr>
-      </w:pPr>
-      <w:r>
-        <w:rPr>
-          <w:sz w:val="24"/>
-          <w:szCs w:val="24"/>
+          <w:rFonts w:ascii="Vazir" w:hAnsi="Vazir" w:cs="Vazir"/>
+          <w:sz w:val="20"/>
+          <w:szCs w:val="20"/>
+        </w:rPr>
+      </w:pPr>
+      <w:r>
+        <w:rPr>
+          <w:rFonts w:ascii="Vazir" w:hAnsi="Vazir" w:cs="Vazir"/>
+          <w:sz w:val="20"/>
+          <w:szCs w:val="20"/>
         </w:rPr>
         <w:t>Slider or picture</w:t>
       </w:r>
       <w:r>
         <w:rPr>
-          <w:rFonts w:hint="cs"/>
-          <w:sz w:val="24"/>
-          <w:szCs w:val="24"/>
+          <w:rFonts w:ascii="Vazir" w:hAnsi="Vazir" w:cs="Vazir"/>
+          <w:sz w:val="20"/>
+          <w:szCs w:val="20"/>
           <w:rtl/>
         </w:rPr>
         <w:t xml:space="preserve"> </w:t>
@@ -388,8 +412,9 @@
         <w:pStyle w:val="ListParagraph"/>
         <w:ind w:left="1440"/>
         <w:rPr>
-          <w:sz w:val="24"/>
-          <w:szCs w:val="24"/>
+          <w:rFonts w:ascii="Vazir" w:hAnsi="Vazir" w:cs="Vazir"/>
+          <w:sz w:val="20"/>
+          <w:szCs w:val="20"/>
         </w:rPr>
       </w:pPr>
     </w:p>
@@ -401,15 +426,16 @@
           <w:numId w:val="9"/>
         </w:numPr>
         <w:rPr>
-          <w:sz w:val="24"/>
-          <w:szCs w:val="24"/>
-        </w:rPr>
-      </w:pPr>
-      <w:r>
-        <w:rPr>
-          <w:rFonts w:hint="cs"/>
-          <w:sz w:val="24"/>
-          <w:szCs w:val="24"/>
+          <w:rFonts w:ascii="Vazir" w:hAnsi="Vazir" w:cs="Vazir"/>
+          <w:sz w:val="20"/>
+          <w:szCs w:val="20"/>
+        </w:rPr>
+      </w:pPr>
+      <w:r>
+        <w:rPr>
+          <w:rFonts w:ascii="Vazir" w:hAnsi="Vazir" w:cs="Vazir"/>
+          <w:sz w:val="20"/>
+          <w:szCs w:val="20"/>
           <w:rtl/>
         </w:rPr>
         <w:t>در اسلایدر خدمات برتر ما با جملات انگیزه بر انگیز به نمایش گذاشته میشود</w:t>
@@ -420,24 +446,28 @@
         <w:pStyle w:val="ListParagraph"/>
         <w:ind w:left="2160"/>
         <w:rPr>
-          <w:sz w:val="24"/>
-          <w:szCs w:val="24"/>
-        </w:rPr>
-      </w:pPr>
-    </w:p>
-    <w:p>
-      <w:pPr>
-        <w:rPr>
+          <w:rFonts w:ascii="Vazir" w:hAnsi="Vazir" w:cs="Vazir"/>
+          <w:sz w:val="20"/>
+          <w:szCs w:val="20"/>
+        </w:rPr>
+      </w:pPr>
+    </w:p>
+    <w:p>
+      <w:pPr>
+        <w:rPr>
+          <w:rFonts w:ascii="Vazir" w:hAnsi="Vazir" w:cs="Vazir"/>
           <w:noProof/>
-          <w:rtl/>
-        </w:rPr>
-      </w:pPr>
-      <w:r>
-        <w:rPr>
-          <w:rFonts w:hint="cs"/>
+          <w:sz w:val="18"/>
+          <w:szCs w:val="18"/>
+          <w:rtl/>
+        </w:rPr>
+      </w:pPr>
+      <w:r>
+        <w:rPr>
+          <w:rFonts w:ascii="Vazir" w:hAnsi="Vazir" w:cs="Vazir"/>
           <w:noProof/>
-          <w:sz w:val="24"/>
-          <w:szCs w:val="24"/>
+          <w:sz w:val="20"/>
+          <w:szCs w:val="20"/>
         </w:rPr>
         <w:drawing>
           <wp:inline distT="0" distB="0" distL="0" distR="0" wp14:anchorId="0B01987E" wp14:editId="06B6D384">
@@ -493,8 +523,9 @@
       <w:pPr>
         <w:ind w:left="720"/>
         <w:rPr>
-          <w:sz w:val="24"/>
-          <w:szCs w:val="24"/>
+          <w:rFonts w:ascii="Vazir" w:hAnsi="Vazir" w:cs="Vazir"/>
+          <w:sz w:val="20"/>
+          <w:szCs w:val="20"/>
           <w:rtl/>
         </w:rPr>
       </w:pPr>
@@ -507,15 +538,16 @@
           <w:numId w:val="9"/>
         </w:numPr>
         <w:rPr>
-          <w:sz w:val="24"/>
-          <w:szCs w:val="24"/>
-        </w:rPr>
-      </w:pPr>
-      <w:r>
-        <w:rPr>
-          <w:rFonts w:hint="cs"/>
-          <w:sz w:val="24"/>
-          <w:szCs w:val="24"/>
+          <w:rFonts w:ascii="Vazir" w:hAnsi="Vazir" w:cs="Vazir"/>
+          <w:sz w:val="20"/>
+          <w:szCs w:val="20"/>
+        </w:rPr>
+      </w:pPr>
+      <w:r>
+        <w:rPr>
+          <w:rFonts w:ascii="Vazir" w:hAnsi="Vazir" w:cs="Vazir"/>
+          <w:sz w:val="20"/>
+          <w:szCs w:val="20"/>
           <w:rtl/>
         </w:rPr>
         <w:t>اگر عکس بود یه معرفی کوتاه جمله ای از خودمان</w:t>
@@ -524,17 +556,20 @@
     <w:p>
       <w:pPr>
         <w:rPr>
-          <w:sz w:val="24"/>
-          <w:szCs w:val="24"/>
-          <w:rtl/>
-        </w:rPr>
-      </w:pPr>
-      <w:r>
-        <w:rPr>
+          <w:rFonts w:ascii="Vazir" w:hAnsi="Vazir" w:cs="Vazir"/>
+          <w:sz w:val="20"/>
+          <w:szCs w:val="20"/>
+          <w:rtl/>
+        </w:rPr>
+      </w:pPr>
+      <w:r>
+        <w:rPr>
+          <w:rFonts w:ascii="Vazir" w:hAnsi="Vazir" w:cs="Vazir"/>
           <w:noProof/>
-          <w:sz w:val="24"/>
-          <w:szCs w:val="24"/>
-        </w:rPr>
+          <w:sz w:val="20"/>
+          <w:szCs w:val="20"/>
+        </w:rPr>
+        <w:lastRenderedPageBreak/>
         <w:drawing>
           <wp:inline distT="0" distB="0" distL="0" distR="0" wp14:anchorId="53C40CBD" wp14:editId="0063A4BB">
             <wp:extent cx="5721350" cy="1460500"/>
@@ -593,16 +628,17 @@
           <w:numId w:val="4"/>
         </w:numPr>
         <w:rPr>
-          <w:sz w:val="24"/>
-          <w:szCs w:val="24"/>
-        </w:rPr>
-      </w:pPr>
-      <w:r>
-        <w:rPr>
-          <w:sz w:val="24"/>
-          <w:szCs w:val="24"/>
-        </w:rPr>
-        <w:lastRenderedPageBreak/>
+          <w:rFonts w:ascii="Vazir" w:hAnsi="Vazir" w:cs="Vazir"/>
+          <w:sz w:val="20"/>
+          <w:szCs w:val="20"/>
+        </w:rPr>
+      </w:pPr>
+      <w:r>
+        <w:rPr>
+          <w:rFonts w:ascii="Vazir" w:hAnsi="Vazir" w:cs="Vazir"/>
+          <w:sz w:val="20"/>
+          <w:szCs w:val="20"/>
+        </w:rPr>
         <w:t>Services</w:t>
       </w:r>
     </w:p>
@@ -611,8 +647,9 @@
         <w:pStyle w:val="ListParagraph"/>
         <w:ind w:left="1440"/>
         <w:rPr>
-          <w:sz w:val="24"/>
-          <w:szCs w:val="24"/>
+          <w:rFonts w:ascii="Vazir" w:hAnsi="Vazir" w:cs="Vazir" w:hint="cs"/>
+          <w:sz w:val="20"/>
+          <w:szCs w:val="20"/>
         </w:rPr>
       </w:pPr>
     </w:p>
@@ -624,15 +661,16 @@
           <w:numId w:val="9"/>
         </w:numPr>
         <w:rPr>
-          <w:sz w:val="24"/>
-          <w:szCs w:val="24"/>
-        </w:rPr>
-      </w:pPr>
-      <w:r>
-        <w:rPr>
-          <w:rFonts w:hint="cs"/>
-          <w:sz w:val="24"/>
-          <w:szCs w:val="24"/>
+          <w:rFonts w:ascii="Vazir" w:hAnsi="Vazir" w:cs="Vazir"/>
+          <w:sz w:val="20"/>
+          <w:szCs w:val="20"/>
+        </w:rPr>
+      </w:pPr>
+      <w:r>
+        <w:rPr>
+          <w:rFonts w:ascii="Vazir" w:hAnsi="Vazir" w:cs="Vazir"/>
+          <w:sz w:val="20"/>
+          <w:szCs w:val="20"/>
           <w:rtl/>
         </w:rPr>
         <w:t xml:space="preserve">طراحی سایت </w:t>
@@ -646,15 +684,16 @@
           <w:numId w:val="9"/>
         </w:numPr>
         <w:rPr>
-          <w:sz w:val="24"/>
-          <w:szCs w:val="24"/>
-        </w:rPr>
-      </w:pPr>
-      <w:r>
-        <w:rPr>
-          <w:rFonts w:hint="cs"/>
-          <w:sz w:val="24"/>
-          <w:szCs w:val="24"/>
+          <w:rFonts w:ascii="Vazir" w:hAnsi="Vazir" w:cs="Vazir"/>
+          <w:sz w:val="20"/>
+          <w:szCs w:val="20"/>
+        </w:rPr>
+      </w:pPr>
+      <w:r>
+        <w:rPr>
+          <w:rFonts w:ascii="Vazir" w:hAnsi="Vazir" w:cs="Vazir"/>
+          <w:sz w:val="20"/>
+          <w:szCs w:val="20"/>
           <w:rtl/>
         </w:rPr>
         <w:t xml:space="preserve">سئو و بهینه سازی </w:t>
@@ -668,15 +707,16 @@
           <w:numId w:val="9"/>
         </w:numPr>
         <w:rPr>
-          <w:sz w:val="24"/>
-          <w:szCs w:val="24"/>
-        </w:rPr>
-      </w:pPr>
-      <w:r>
-        <w:rPr>
-          <w:rFonts w:hint="cs"/>
-          <w:sz w:val="24"/>
-          <w:szCs w:val="24"/>
+          <w:rFonts w:ascii="Vazir" w:hAnsi="Vazir" w:cs="Vazir"/>
+          <w:sz w:val="20"/>
+          <w:szCs w:val="20"/>
+        </w:rPr>
+      </w:pPr>
+      <w:r>
+        <w:rPr>
+          <w:rFonts w:ascii="Vazir" w:hAnsi="Vazir" w:cs="Vazir"/>
+          <w:sz w:val="20"/>
+          <w:szCs w:val="20"/>
           <w:rtl/>
         </w:rPr>
         <w:t>طراحی قالب واکنشگرا</w:t>
@@ -690,15 +730,16 @@
           <w:numId w:val="9"/>
         </w:numPr>
         <w:rPr>
-          <w:sz w:val="24"/>
-          <w:szCs w:val="24"/>
-        </w:rPr>
-      </w:pPr>
-      <w:r>
-        <w:rPr>
-          <w:rFonts w:hint="cs"/>
-          <w:sz w:val="24"/>
-          <w:szCs w:val="24"/>
+          <w:rFonts w:ascii="Vazir" w:hAnsi="Vazir" w:cs="Vazir"/>
+          <w:sz w:val="20"/>
+          <w:szCs w:val="20"/>
+        </w:rPr>
+      </w:pPr>
+      <w:r>
+        <w:rPr>
+          <w:rFonts w:ascii="Vazir" w:hAnsi="Vazir" w:cs="Vazir"/>
+          <w:sz w:val="20"/>
+          <w:szCs w:val="20"/>
           <w:rtl/>
         </w:rPr>
         <w:t>طراحی پنل مدیریتی شخصی</w:t>
@@ -709,8 +750,9 @@
         <w:pStyle w:val="ListParagraph"/>
         <w:ind w:left="2160"/>
         <w:rPr>
-          <w:sz w:val="24"/>
-          <w:szCs w:val="24"/>
+          <w:rFonts w:ascii="Vazir" w:hAnsi="Vazir" w:cs="Vazir"/>
+          <w:sz w:val="20"/>
+          <w:szCs w:val="20"/>
           <w:rtl/>
         </w:rPr>
       </w:pPr>
@@ -723,15 +765,16 @@
           <w:numId w:val="4"/>
         </w:numPr>
         <w:rPr>
-          <w:sz w:val="24"/>
-          <w:szCs w:val="24"/>
-        </w:rPr>
-      </w:pPr>
-      <w:r>
-        <w:rPr>
-          <w:rFonts w:hint="cs"/>
-          <w:sz w:val="24"/>
-          <w:szCs w:val="24"/>
+          <w:rFonts w:ascii="Vazir" w:hAnsi="Vazir" w:cs="Vazir"/>
+          <w:sz w:val="20"/>
+          <w:szCs w:val="20"/>
+        </w:rPr>
+      </w:pPr>
+      <w:r>
+        <w:rPr>
+          <w:rFonts w:ascii="Vazir" w:hAnsi="Vazir" w:cs="Vazir"/>
+          <w:sz w:val="20"/>
+          <w:szCs w:val="20"/>
           <w:rtl/>
         </w:rPr>
         <w:t>اخرین نمونه کار های ما</w:t>
@@ -742,8 +785,9 @@
         <w:pStyle w:val="ListParagraph"/>
         <w:ind w:left="2160"/>
         <w:rPr>
-          <w:sz w:val="24"/>
-          <w:szCs w:val="24"/>
+          <w:rFonts w:ascii="Vazir" w:hAnsi="Vazir" w:cs="Vazir"/>
+          <w:sz w:val="20"/>
+          <w:szCs w:val="20"/>
         </w:rPr>
       </w:pPr>
     </w:p>
@@ -755,22 +799,24 @@
           <w:numId w:val="4"/>
         </w:numPr>
         <w:rPr>
-          <w:sz w:val="24"/>
-          <w:szCs w:val="24"/>
-        </w:rPr>
-      </w:pPr>
-      <w:r>
-        <w:rPr>
-          <w:sz w:val="24"/>
-          <w:szCs w:val="24"/>
+          <w:rFonts w:ascii="Vazir" w:hAnsi="Vazir" w:cs="Vazir"/>
+          <w:sz w:val="20"/>
+          <w:szCs w:val="20"/>
+        </w:rPr>
+      </w:pPr>
+      <w:r>
+        <w:rPr>
+          <w:rFonts w:ascii="Vazir" w:hAnsi="Vazir" w:cs="Vazir"/>
+          <w:sz w:val="20"/>
+          <w:szCs w:val="20"/>
         </w:rPr>
         <w:t>Parallax</w:t>
       </w:r>
       <w:r>
         <w:rPr>
-          <w:rFonts w:hint="cs"/>
-          <w:sz w:val="24"/>
-          <w:szCs w:val="24"/>
+          <w:rFonts w:ascii="Vazir" w:hAnsi="Vazir" w:cs="Vazir"/>
+          <w:sz w:val="20"/>
+          <w:szCs w:val="20"/>
           <w:rtl/>
         </w:rPr>
         <w:t>: در این پارالاکس بیان میکنیم که مشاوره رایگان داریم که به صفحه تماس رایگان وصل میشود یا یک مدال باز میشود که در آن نام و نام خانوادگی ادرس ایمیل شماره تماس اگر وبسایت داشت ادرس وبسایت اختیاری و موضوع مشاوره و سوال خود را بیان میکند و برای ما ارسال میکند و ما بعدا باهاش تماس میگیریم.</w:t>
@@ -780,8 +826,9 @@
       <w:pPr>
         <w:pStyle w:val="ListParagraph"/>
         <w:rPr>
-          <w:sz w:val="24"/>
-          <w:szCs w:val="24"/>
+          <w:rFonts w:ascii="Vazir" w:hAnsi="Vazir" w:cs="Vazir"/>
+          <w:sz w:val="20"/>
+          <w:szCs w:val="20"/>
           <w:rtl/>
         </w:rPr>
       </w:pPr>
@@ -791,8 +838,9 @@
         <w:pStyle w:val="ListParagraph"/>
         <w:ind w:left="1440"/>
         <w:rPr>
-          <w:sz w:val="24"/>
-          <w:szCs w:val="24"/>
+          <w:rFonts w:ascii="Vazir" w:hAnsi="Vazir" w:cs="Vazir"/>
+          <w:sz w:val="20"/>
+          <w:szCs w:val="20"/>
           <w:rtl/>
         </w:rPr>
       </w:pPr>
@@ -805,24 +853,25 @@
           <w:numId w:val="4"/>
         </w:numPr>
         <w:rPr>
-          <w:sz w:val="24"/>
-          <w:szCs w:val="24"/>
-        </w:rPr>
-      </w:pPr>
-      <w:r>
-        <w:rPr>
-          <w:rFonts w:hint="cs"/>
-          <w:sz w:val="24"/>
-          <w:szCs w:val="24"/>
+          <w:rFonts w:ascii="Vazir" w:hAnsi="Vazir" w:cs="Vazir"/>
+          <w:sz w:val="20"/>
+          <w:szCs w:val="20"/>
+        </w:rPr>
+      </w:pPr>
+      <w:r>
+        <w:rPr>
+          <w:rFonts w:ascii="Vazir" w:hAnsi="Vazir" w:cs="Vazir"/>
+          <w:sz w:val="20"/>
+          <w:szCs w:val="20"/>
           <w:rtl/>
         </w:rPr>
         <w:t>پکیج های فروش : پکیج های ما که شامل 4 پکیج است ودر اخر یک بخش داریم که پکیج خودت را بساز ، که بعد از ارسال پکیجشان به ما تعیین قیمت میکنیم و نتیجه را ارسال میکنیم . و در این بخش در هر بخش یک ثبت سفارش داریم که در آنجا ما قرار دادی نمایش میدهیم یک پیش پرداخت برای تنظیم قرار داد و مشاوره حضوری و ... دریافت میشه و سپس باهاشون برای مشاوره و تنظیم قرار داد تماس میگیریم</w:t>
       </w:r>
       <w:r>
         <w:rPr>
-          <w:rFonts w:hint="cs"/>
-          <w:sz w:val="24"/>
-          <w:szCs w:val="24"/>
+          <w:rFonts w:ascii="Vazir" w:hAnsi="Vazir" w:cs="Vazir"/>
+          <w:sz w:val="20"/>
+          <w:szCs w:val="20"/>
           <w:rtl/>
         </w:rPr>
         <w:t>.</w:t>
@@ -833,8 +882,9 @@
         <w:pStyle w:val="ListParagraph"/>
         <w:ind w:left="1440"/>
         <w:rPr>
-          <w:sz w:val="24"/>
-          <w:szCs w:val="24"/>
+          <w:rFonts w:ascii="Vazir" w:hAnsi="Vazir" w:cs="Vazir"/>
+          <w:sz w:val="20"/>
+          <w:szCs w:val="20"/>
         </w:rPr>
       </w:pPr>
     </w:p>
@@ -846,15 +896,16 @@
           <w:numId w:val="4"/>
         </w:numPr>
         <w:rPr>
-          <w:sz w:val="24"/>
-          <w:szCs w:val="24"/>
-        </w:rPr>
-      </w:pPr>
-      <w:r>
-        <w:rPr>
-          <w:rFonts w:hint="cs"/>
-          <w:sz w:val="24"/>
-          <w:szCs w:val="24"/>
+          <w:rFonts w:ascii="Vazir" w:hAnsi="Vazir" w:cs="Vazir"/>
+          <w:sz w:val="20"/>
+          <w:szCs w:val="20"/>
+        </w:rPr>
+      </w:pPr>
+      <w:r>
+        <w:rPr>
+          <w:rFonts w:ascii="Vazir" w:hAnsi="Vazir" w:cs="Vazir"/>
+          <w:sz w:val="20"/>
+          <w:szCs w:val="20"/>
           <w:rtl/>
         </w:rPr>
         <w:t>مقالات :</w:t>
@@ -865,8 +916,9 @@
         <w:pStyle w:val="ListParagraph"/>
         <w:ind w:left="1440"/>
         <w:rPr>
-          <w:sz w:val="24"/>
-          <w:szCs w:val="24"/>
+          <w:rFonts w:ascii="Vazir" w:hAnsi="Vazir" w:cs="Vazir"/>
+          <w:sz w:val="20"/>
+          <w:szCs w:val="20"/>
         </w:rPr>
       </w:pPr>
     </w:p>
@@ -878,22 +930,24 @@
           <w:numId w:val="4"/>
         </w:numPr>
         <w:rPr>
-          <w:sz w:val="24"/>
-          <w:szCs w:val="24"/>
-        </w:rPr>
-      </w:pPr>
-      <w:r>
-        <w:rPr>
-          <w:sz w:val="24"/>
-          <w:szCs w:val="24"/>
+          <w:rFonts w:ascii="Vazir" w:hAnsi="Vazir" w:cs="Vazir"/>
+          <w:sz w:val="20"/>
+          <w:szCs w:val="20"/>
+        </w:rPr>
+      </w:pPr>
+      <w:r>
+        <w:rPr>
+          <w:rFonts w:ascii="Vazir" w:hAnsi="Vazir" w:cs="Vazir"/>
+          <w:sz w:val="20"/>
+          <w:szCs w:val="20"/>
         </w:rPr>
         <w:t>Footer</w:t>
       </w:r>
       <w:r>
         <w:rPr>
-          <w:rFonts w:hint="cs"/>
-          <w:sz w:val="24"/>
-          <w:szCs w:val="24"/>
+          <w:rFonts w:ascii="Vazir" w:hAnsi="Vazir" w:cs="Vazir"/>
+          <w:sz w:val="20"/>
+          <w:szCs w:val="20"/>
           <w:rtl/>
         </w:rPr>
         <w:t>:</w:t>
@@ -903,8 +957,9 @@
       <w:pPr>
         <w:pStyle w:val="ListParagraph"/>
         <w:rPr>
-          <w:sz w:val="24"/>
-          <w:szCs w:val="24"/>
+          <w:rFonts w:ascii="Vazir" w:hAnsi="Vazir" w:cs="Vazir"/>
+          <w:sz w:val="20"/>
+          <w:szCs w:val="20"/>
           <w:rtl/>
         </w:rPr>
       </w:pPr>
@@ -917,14 +972,16 @@
           <w:numId w:val="10"/>
         </w:numPr>
         <w:rPr>
-          <w:sz w:val="24"/>
-          <w:szCs w:val="24"/>
-        </w:rPr>
-      </w:pPr>
-      <w:r>
-        <w:rPr>
-          <w:sz w:val="24"/>
-          <w:szCs w:val="24"/>
+          <w:rFonts w:ascii="Vazir" w:hAnsi="Vazir" w:cs="Vazir"/>
+          <w:sz w:val="20"/>
+          <w:szCs w:val="20"/>
+        </w:rPr>
+      </w:pPr>
+      <w:r>
+        <w:rPr>
+          <w:rFonts w:ascii="Vazir" w:hAnsi="Vazir" w:cs="Vazir"/>
+          <w:sz w:val="20"/>
+          <w:szCs w:val="20"/>
         </w:rPr>
         <w:t>Logo</w:t>
       </w:r>
@@ -937,15 +994,16 @@
           <w:numId w:val="10"/>
         </w:numPr>
         <w:rPr>
-          <w:sz w:val="24"/>
-          <w:szCs w:val="24"/>
-        </w:rPr>
-      </w:pPr>
-      <w:r>
-        <w:rPr>
-          <w:rFonts w:hint="cs"/>
-          <w:sz w:val="24"/>
-          <w:szCs w:val="24"/>
+          <w:rFonts w:ascii="Vazir" w:hAnsi="Vazir" w:cs="Vazir"/>
+          <w:sz w:val="20"/>
+          <w:szCs w:val="20"/>
+        </w:rPr>
+      </w:pPr>
+      <w:r>
+        <w:rPr>
+          <w:rFonts w:ascii="Vazir" w:hAnsi="Vazir" w:cs="Vazir"/>
+          <w:sz w:val="20"/>
+          <w:szCs w:val="20"/>
           <w:rtl/>
         </w:rPr>
         <w:t>دسترسی سریع</w:t>
@@ -959,15 +1017,16 @@
           <w:numId w:val="10"/>
         </w:numPr>
         <w:rPr>
-          <w:sz w:val="24"/>
-          <w:szCs w:val="24"/>
-        </w:rPr>
-      </w:pPr>
-      <w:r>
-        <w:rPr>
-          <w:rFonts w:hint="cs"/>
-          <w:sz w:val="24"/>
-          <w:szCs w:val="24"/>
+          <w:rFonts w:ascii="Vazir" w:hAnsi="Vazir" w:cs="Vazir"/>
+          <w:sz w:val="20"/>
+          <w:szCs w:val="20"/>
+        </w:rPr>
+      </w:pPr>
+      <w:r>
+        <w:rPr>
+          <w:rFonts w:ascii="Vazir" w:hAnsi="Vazir" w:cs="Vazir"/>
+          <w:sz w:val="20"/>
+          <w:szCs w:val="20"/>
           <w:rtl/>
         </w:rPr>
         <w:t>شبکه های اجتماعی</w:t>
@@ -981,15 +1040,16 @@
           <w:numId w:val="10"/>
         </w:numPr>
         <w:rPr>
-          <w:sz w:val="24"/>
-          <w:szCs w:val="24"/>
-        </w:rPr>
-      </w:pPr>
-      <w:r>
-        <w:rPr>
-          <w:rFonts w:hint="cs"/>
-          <w:sz w:val="24"/>
-          <w:szCs w:val="24"/>
+          <w:rFonts w:ascii="Vazir" w:hAnsi="Vazir" w:cs="Vazir"/>
+          <w:sz w:val="20"/>
+          <w:szCs w:val="20"/>
+        </w:rPr>
+      </w:pPr>
+      <w:r>
+        <w:rPr>
+          <w:rFonts w:ascii="Vazir" w:hAnsi="Vazir" w:cs="Vazir"/>
+          <w:sz w:val="20"/>
+          <w:szCs w:val="20"/>
           <w:rtl/>
         </w:rPr>
         <w:t>توضیحات درباره سایت</w:t>
@@ -1003,15 +1063,16 @@
           <w:numId w:val="10"/>
         </w:numPr>
         <w:rPr>
-          <w:sz w:val="24"/>
-          <w:szCs w:val="24"/>
-        </w:rPr>
-      </w:pPr>
-      <w:r>
-        <w:rPr>
-          <w:rFonts w:hint="cs"/>
-          <w:sz w:val="24"/>
-          <w:szCs w:val="24"/>
+          <w:rFonts w:ascii="Vazir" w:hAnsi="Vazir" w:cs="Vazir"/>
+          <w:sz w:val="20"/>
+          <w:szCs w:val="20"/>
+        </w:rPr>
+      </w:pPr>
+      <w:r>
+        <w:rPr>
+          <w:rFonts w:ascii="Vazir" w:hAnsi="Vazir" w:cs="Vazir"/>
+          <w:sz w:val="20"/>
+          <w:szCs w:val="20"/>
           <w:rtl/>
         </w:rPr>
         <w:t>قانون کپی رایت</w:t>
@@ -1022,8 +1083,9 @@
         <w:pStyle w:val="ListParagraph"/>
         <w:ind w:left="2160"/>
         <w:rPr>
-          <w:sz w:val="24"/>
-          <w:szCs w:val="24"/>
+          <w:rFonts w:ascii="Vazir" w:hAnsi="Vazir" w:cs="Vazir"/>
+          <w:sz w:val="20"/>
+          <w:szCs w:val="20"/>
           <w:rtl/>
         </w:rPr>
       </w:pPr>
@@ -1036,14 +1098,16 @@
           <w:numId w:val="1"/>
         </w:numPr>
         <w:rPr>
-          <w:sz w:val="24"/>
-          <w:szCs w:val="24"/>
-        </w:rPr>
-      </w:pPr>
-      <w:r>
-        <w:rPr>
-          <w:sz w:val="24"/>
-          <w:szCs w:val="24"/>
+          <w:rFonts w:ascii="Vazir" w:hAnsi="Vazir" w:cs="Vazir"/>
+          <w:sz w:val="20"/>
+          <w:szCs w:val="20"/>
+        </w:rPr>
+      </w:pPr>
+      <w:r>
+        <w:rPr>
+          <w:rFonts w:ascii="Vazir" w:hAnsi="Vazir" w:cs="Vazir"/>
+          <w:sz w:val="20"/>
+          <w:szCs w:val="20"/>
         </w:rPr>
         <w:t>About us</w:t>
       </w:r>
@@ -1052,8 +1116,9 @@
       <w:pPr>
         <w:pStyle w:val="ListParagraph"/>
         <w:rPr>
-          <w:sz w:val="24"/>
-          <w:szCs w:val="24"/>
+          <w:rFonts w:ascii="Vazir" w:hAnsi="Vazir" w:cs="Vazir"/>
+          <w:sz w:val="20"/>
+          <w:szCs w:val="20"/>
         </w:rPr>
       </w:pPr>
     </w:p>
@@ -1065,33 +1130,34 @@
           <w:numId w:val="20"/>
         </w:numPr>
         <w:rPr>
-          <w:sz w:val="24"/>
-          <w:szCs w:val="24"/>
-        </w:rPr>
-      </w:pPr>
-      <w:r>
-        <w:rPr>
-          <w:rFonts w:hint="cs"/>
-          <w:sz w:val="24"/>
-          <w:szCs w:val="24"/>
+          <w:rFonts w:ascii="Vazir" w:hAnsi="Vazir" w:cs="Vazir"/>
+          <w:sz w:val="20"/>
+          <w:szCs w:val="20"/>
+        </w:rPr>
+      </w:pPr>
+      <w:r>
+        <w:rPr>
+          <w:rFonts w:ascii="Vazir" w:hAnsi="Vazir" w:cs="Vazir"/>
+          <w:sz w:val="20"/>
+          <w:szCs w:val="20"/>
           <w:rtl/>
         </w:rPr>
         <w:t>توضیحی درباره گروه راش تیم</w:t>
       </w:r>
       <w:r>
         <w:rPr>
-          <w:rFonts w:hint="cs"/>
-          <w:sz w:val="24"/>
-          <w:szCs w:val="24"/>
+          <w:rFonts w:ascii="Vazir" w:hAnsi="Vazir" w:cs="Vazir"/>
+          <w:sz w:val="20"/>
+          <w:szCs w:val="20"/>
           <w:rtl/>
         </w:rPr>
         <w:t xml:space="preserve">  روی یک تصویر بالا در هدر</w:t>
       </w:r>
       <w:r>
         <w:rPr>
-          <w:rFonts w:hint="cs"/>
-          <w:sz w:val="24"/>
-          <w:szCs w:val="24"/>
+          <w:rFonts w:ascii="Vazir" w:hAnsi="Vazir" w:cs="Vazir"/>
+          <w:sz w:val="20"/>
+          <w:szCs w:val="20"/>
           <w:rtl/>
         </w:rPr>
         <w:t xml:space="preserve"> </w:t>
@@ -1105,27 +1171,20 @@
           <w:numId w:val="20"/>
         </w:numPr>
         <w:rPr>
-          <w:sz w:val="24"/>
-          <w:szCs w:val="24"/>
-        </w:rPr>
-      </w:pPr>
-      <w:r>
-        <w:rPr>
-          <w:rFonts w:hint="cs"/>
-          <w:sz w:val="24"/>
-          <w:szCs w:val="24"/>
-          <w:rtl/>
-        </w:rPr>
-        <w:t xml:space="preserve">اصول </w:t>
-      </w:r>
-      <w:r>
-        <w:rPr>
-          <w:rFonts w:hint="cs"/>
-          <w:sz w:val="24"/>
-          <w:szCs w:val="24"/>
-          <w:rtl/>
-        </w:rPr>
-        <w:t xml:space="preserve"> گروه  راش تیم در پایینش </w:t>
+          <w:rFonts w:ascii="Vazir" w:hAnsi="Vazir" w:cs="Vazir"/>
+          <w:sz w:val="20"/>
+          <w:szCs w:val="20"/>
+        </w:rPr>
+      </w:pPr>
+      <w:r>
+        <w:rPr>
+          <w:rFonts w:ascii="Vazir" w:hAnsi="Vazir" w:cs="Vazir"/>
+          <w:sz w:val="20"/>
+          <w:szCs w:val="20"/>
+          <w:rtl/>
+        </w:rPr>
+        <w:lastRenderedPageBreak/>
+        <w:t xml:space="preserve">اصول  گروه  راش تیم در پایینش </w:t>
       </w:r>
     </w:p>
     <w:p>
@@ -1133,8 +1192,9 @@
         <w:pStyle w:val="ListParagraph"/>
         <w:ind w:left="2160"/>
         <w:rPr>
-          <w:sz w:val="24"/>
-          <w:szCs w:val="24"/>
+          <w:rFonts w:ascii="Vazir" w:hAnsi="Vazir" w:cs="Vazir"/>
+          <w:sz w:val="20"/>
+          <w:szCs w:val="20"/>
         </w:rPr>
       </w:pPr>
     </w:p>
@@ -1143,18 +1203,19 @@
         <w:pStyle w:val="ListParagraph"/>
         <w:ind w:left="2160"/>
         <w:rPr>
-          <w:sz w:val="24"/>
-          <w:szCs w:val="24"/>
-          <w:rtl/>
-        </w:rPr>
-      </w:pPr>
-      <w:r>
-        <w:rPr>
+          <w:rFonts w:ascii="Vazir" w:hAnsi="Vazir" w:cs="Vazir"/>
+          <w:sz w:val="20"/>
+          <w:szCs w:val="20"/>
+          <w:rtl/>
+        </w:rPr>
+      </w:pPr>
+      <w:r>
+        <w:rPr>
+          <w:rFonts w:ascii="Vazir" w:hAnsi="Vazir" w:cs="Vazir"/>
           <w:noProof/>
-          <w:sz w:val="24"/>
-          <w:szCs w:val="24"/>
-        </w:rPr>
-        <w:lastRenderedPageBreak/>
+          <w:sz w:val="20"/>
+          <w:szCs w:val="20"/>
+        </w:rPr>
         <w:drawing>
           <wp:inline distT="0" distB="0" distL="0" distR="0" wp14:anchorId="0BE95465" wp14:editId="74E7018F">
             <wp:extent cx="3810000" cy="2095500"/>
@@ -1210,8 +1271,9 @@
         <w:pStyle w:val="ListParagraph"/>
         <w:ind w:left="2160"/>
         <w:rPr>
-          <w:sz w:val="24"/>
-          <w:szCs w:val="24"/>
+          <w:rFonts w:ascii="Vazir" w:hAnsi="Vazir" w:cs="Vazir"/>
+          <w:sz w:val="20"/>
+          <w:szCs w:val="20"/>
           <w:rtl/>
         </w:rPr>
       </w:pPr>
@@ -1224,15 +1286,16 @@
           <w:numId w:val="20"/>
         </w:numPr>
         <w:rPr>
-          <w:sz w:val="24"/>
-          <w:szCs w:val="24"/>
-        </w:rPr>
-      </w:pPr>
-      <w:r>
-        <w:rPr>
-          <w:rFonts w:hint="cs"/>
-          <w:sz w:val="24"/>
-          <w:szCs w:val="24"/>
+          <w:rFonts w:ascii="Vazir" w:hAnsi="Vazir" w:cs="Vazir"/>
+          <w:sz w:val="20"/>
+          <w:szCs w:val="20"/>
+        </w:rPr>
+      </w:pPr>
+      <w:r>
+        <w:rPr>
+          <w:rFonts w:ascii="Vazir" w:hAnsi="Vazir" w:cs="Vazir"/>
+          <w:sz w:val="20"/>
+          <w:szCs w:val="20"/>
           <w:rtl/>
         </w:rPr>
         <w:t xml:space="preserve">ویژگی های گروه و که چ چیز های بلدند </w:t>
@@ -1243,8 +1306,9 @@
         <w:pStyle w:val="ListParagraph"/>
         <w:ind w:left="2160"/>
         <w:rPr>
-          <w:sz w:val="24"/>
-          <w:szCs w:val="24"/>
+          <w:rFonts w:ascii="Vazir" w:hAnsi="Vazir" w:cs="Vazir"/>
+          <w:sz w:val="20"/>
+          <w:szCs w:val="20"/>
           <w:rtl/>
         </w:rPr>
       </w:pPr>
@@ -1254,16 +1318,18 @@
         <w:pStyle w:val="ListParagraph"/>
         <w:ind w:left="2160"/>
         <w:rPr>
-          <w:sz w:val="24"/>
-          <w:szCs w:val="24"/>
-          <w:rtl/>
-        </w:rPr>
-      </w:pPr>
-      <w:r>
-        <w:rPr>
+          <w:rFonts w:ascii="Vazir" w:hAnsi="Vazir" w:cs="Vazir"/>
+          <w:sz w:val="20"/>
+          <w:szCs w:val="20"/>
+          <w:rtl/>
+        </w:rPr>
+      </w:pPr>
+      <w:r>
+        <w:rPr>
+          <w:rFonts w:ascii="Vazir" w:hAnsi="Vazir" w:cs="Vazir"/>
           <w:noProof/>
-          <w:sz w:val="24"/>
-          <w:szCs w:val="24"/>
+          <w:sz w:val="20"/>
+          <w:szCs w:val="20"/>
         </w:rPr>
         <w:drawing>
           <wp:inline distT="0" distB="0" distL="0" distR="0" wp14:anchorId="5373F151" wp14:editId="7174CB3E">
@@ -1320,8 +1386,9 @@
         <w:pStyle w:val="ListParagraph"/>
         <w:ind w:left="2160"/>
         <w:rPr>
-          <w:sz w:val="24"/>
-          <w:szCs w:val="24"/>
+          <w:rFonts w:ascii="Vazir" w:hAnsi="Vazir" w:cs="Vazir"/>
+          <w:sz w:val="20"/>
+          <w:szCs w:val="20"/>
           <w:rtl/>
         </w:rPr>
       </w:pPr>
@@ -1334,24 +1401,25 @@
           <w:numId w:val="20"/>
         </w:numPr>
         <w:rPr>
-          <w:sz w:val="24"/>
-          <w:szCs w:val="24"/>
-        </w:rPr>
-      </w:pPr>
-      <w:r>
-        <w:rPr>
-          <w:rFonts w:hint="cs"/>
-          <w:sz w:val="24"/>
-          <w:szCs w:val="24"/>
+          <w:rFonts w:ascii="Vazir" w:hAnsi="Vazir" w:cs="Vazir"/>
+          <w:sz w:val="20"/>
+          <w:szCs w:val="20"/>
+        </w:rPr>
+      </w:pPr>
+      <w:r>
+        <w:rPr>
+          <w:rFonts w:ascii="Vazir" w:hAnsi="Vazir" w:cs="Vazir"/>
+          <w:sz w:val="20"/>
+          <w:szCs w:val="20"/>
           <w:rtl/>
         </w:rPr>
         <w:t>راش تیم به روایت اعداد</w:t>
       </w:r>
       <w:r>
         <w:rPr>
-          <w:rFonts w:hint="cs"/>
-          <w:sz w:val="24"/>
-          <w:szCs w:val="24"/>
+          <w:rFonts w:ascii="Vazir" w:hAnsi="Vazir" w:cs="Vazir"/>
+          <w:sz w:val="20"/>
+          <w:szCs w:val="20"/>
           <w:rtl/>
         </w:rPr>
         <w:t xml:space="preserve"> کنار دایره بالا</w:t>
@@ -1362,8 +1430,9 @@
         <w:pStyle w:val="ListParagraph"/>
         <w:ind w:left="2160"/>
         <w:rPr>
-          <w:sz w:val="24"/>
-          <w:szCs w:val="24"/>
+          <w:rFonts w:ascii="Vazir" w:hAnsi="Vazir" w:cs="Vazir"/>
+          <w:sz w:val="20"/>
+          <w:szCs w:val="20"/>
         </w:rPr>
       </w:pPr>
     </w:p>
@@ -1375,15 +1444,16 @@
           <w:numId w:val="20"/>
         </w:numPr>
         <w:rPr>
-          <w:sz w:val="24"/>
-          <w:szCs w:val="24"/>
-        </w:rPr>
-      </w:pPr>
-      <w:r>
-        <w:rPr>
-          <w:rFonts w:hint="cs"/>
-          <w:sz w:val="24"/>
-          <w:szCs w:val="24"/>
+          <w:rFonts w:ascii="Vazir" w:hAnsi="Vazir" w:cs="Vazir"/>
+          <w:sz w:val="20"/>
+          <w:szCs w:val="20"/>
+        </w:rPr>
+      </w:pPr>
+      <w:r>
+        <w:rPr>
+          <w:rFonts w:ascii="Vazir" w:hAnsi="Vazir" w:cs="Vazir"/>
+          <w:sz w:val="20"/>
+          <w:szCs w:val="20"/>
           <w:rtl/>
         </w:rPr>
         <w:t xml:space="preserve">سال شروع </w:t>
@@ -1397,15 +1467,16 @@
           <w:numId w:val="20"/>
         </w:numPr>
         <w:rPr>
-          <w:sz w:val="24"/>
-          <w:szCs w:val="24"/>
-        </w:rPr>
-      </w:pPr>
-      <w:r>
-        <w:rPr>
-          <w:rFonts w:hint="cs"/>
-          <w:sz w:val="24"/>
-          <w:szCs w:val="24"/>
+          <w:rFonts w:ascii="Vazir" w:hAnsi="Vazir" w:cs="Vazir"/>
+          <w:sz w:val="20"/>
+          <w:szCs w:val="20"/>
+        </w:rPr>
+      </w:pPr>
+      <w:r>
+        <w:rPr>
+          <w:rFonts w:ascii="Vazir" w:hAnsi="Vazir" w:cs="Vazir"/>
+          <w:sz w:val="20"/>
+          <w:szCs w:val="20"/>
           <w:rtl/>
         </w:rPr>
         <w:t>ساعات کار</w:t>
@@ -1419,15 +1490,16 @@
           <w:numId w:val="20"/>
         </w:numPr>
         <w:rPr>
-          <w:sz w:val="24"/>
-          <w:szCs w:val="24"/>
-        </w:rPr>
-      </w:pPr>
-      <w:r>
-        <w:rPr>
-          <w:rFonts w:hint="cs"/>
-          <w:sz w:val="24"/>
-          <w:szCs w:val="24"/>
+          <w:rFonts w:ascii="Vazir" w:hAnsi="Vazir" w:cs="Vazir"/>
+          <w:sz w:val="20"/>
+          <w:szCs w:val="20"/>
+        </w:rPr>
+      </w:pPr>
+      <w:r>
+        <w:rPr>
+          <w:rFonts w:ascii="Vazir" w:hAnsi="Vazir" w:cs="Vazir"/>
+          <w:sz w:val="20"/>
+          <w:szCs w:val="20"/>
           <w:rtl/>
         </w:rPr>
         <w:t>تعداد پروژه ها</w:t>
@@ -1441,15 +1513,16 @@
           <w:numId w:val="20"/>
         </w:numPr>
         <w:rPr>
-          <w:sz w:val="24"/>
-          <w:szCs w:val="24"/>
-        </w:rPr>
-      </w:pPr>
-      <w:r>
-        <w:rPr>
-          <w:rFonts w:hint="cs"/>
-          <w:sz w:val="24"/>
-          <w:szCs w:val="24"/>
+          <w:rFonts w:ascii="Vazir" w:hAnsi="Vazir" w:cs="Vazir"/>
+          <w:sz w:val="20"/>
+          <w:szCs w:val="20"/>
+        </w:rPr>
+      </w:pPr>
+      <w:r>
+        <w:rPr>
+          <w:rFonts w:ascii="Vazir" w:hAnsi="Vazir" w:cs="Vazir"/>
+          <w:sz w:val="20"/>
+          <w:szCs w:val="20"/>
           <w:rtl/>
         </w:rPr>
         <w:t>مشتریان راضی</w:t>
@@ -1460,8 +1533,9 @@
         <w:pStyle w:val="ListParagraph"/>
         <w:ind w:left="2160"/>
         <w:rPr>
-          <w:sz w:val="24"/>
-          <w:szCs w:val="24"/>
+          <w:rFonts w:ascii="Vazir" w:hAnsi="Vazir" w:cs="Vazir"/>
+          <w:sz w:val="20"/>
+          <w:szCs w:val="20"/>
         </w:rPr>
       </w:pPr>
     </w:p>
@@ -1473,15 +1547,16 @@
           <w:numId w:val="20"/>
         </w:numPr>
         <w:rPr>
-          <w:sz w:val="24"/>
-          <w:szCs w:val="24"/>
-        </w:rPr>
-      </w:pPr>
-      <w:r>
-        <w:rPr>
-          <w:rFonts w:hint="cs"/>
-          <w:sz w:val="24"/>
-          <w:szCs w:val="24"/>
+          <w:rFonts w:ascii="Vazir" w:hAnsi="Vazir" w:cs="Vazir"/>
+          <w:sz w:val="20"/>
+          <w:szCs w:val="20"/>
+        </w:rPr>
+      </w:pPr>
+      <w:r>
+        <w:rPr>
+          <w:rFonts w:ascii="Vazir" w:hAnsi="Vazir" w:cs="Vazir"/>
+          <w:sz w:val="20"/>
+          <w:szCs w:val="20"/>
           <w:rtl/>
         </w:rPr>
         <w:t>معرفی اعضای تیم</w:t>
@@ -1495,24 +1570,25 @@
           <w:numId w:val="20"/>
         </w:numPr>
         <w:rPr>
-          <w:sz w:val="24"/>
-          <w:szCs w:val="24"/>
-        </w:rPr>
-      </w:pPr>
-      <w:r>
-        <w:rPr>
-          <w:rFonts w:hint="cs"/>
-          <w:sz w:val="24"/>
-          <w:szCs w:val="24"/>
+          <w:rFonts w:ascii="Vazir" w:hAnsi="Vazir" w:cs="Vazir"/>
+          <w:sz w:val="20"/>
+          <w:szCs w:val="20"/>
+        </w:rPr>
+      </w:pPr>
+      <w:r>
+        <w:rPr>
+          <w:rFonts w:ascii="Vazir" w:hAnsi="Vazir" w:cs="Vazir"/>
+          <w:sz w:val="20"/>
+          <w:szCs w:val="20"/>
           <w:rtl/>
         </w:rPr>
         <w:t xml:space="preserve">لینک اتصال به </w:t>
       </w:r>
       <w:r>
         <w:rPr>
-          <w:rFonts w:hint="cs"/>
-          <w:sz w:val="24"/>
-          <w:szCs w:val="24"/>
+          <w:rFonts w:ascii="Vazir" w:hAnsi="Vazir" w:cs="Vazir"/>
+          <w:sz w:val="20"/>
+          <w:szCs w:val="20"/>
           <w:rtl/>
         </w:rPr>
         <w:t>تماس با ما و مشاهده نمونه کار ها</w:t>
@@ -1523,8 +1599,9 @@
         <w:pStyle w:val="ListParagraph"/>
         <w:ind w:left="2160"/>
         <w:rPr>
-          <w:sz w:val="24"/>
-          <w:szCs w:val="24"/>
+          <w:rFonts w:ascii="Vazir" w:hAnsi="Vazir" w:cs="Vazir"/>
+          <w:sz w:val="20"/>
+          <w:szCs w:val="20"/>
         </w:rPr>
       </w:pPr>
     </w:p>
@@ -1536,14 +1613,16 @@
           <w:numId w:val="1"/>
         </w:numPr>
         <w:rPr>
-          <w:sz w:val="24"/>
-          <w:szCs w:val="24"/>
-        </w:rPr>
-      </w:pPr>
-      <w:r>
-        <w:rPr>
-          <w:sz w:val="24"/>
-          <w:szCs w:val="24"/>
+          <w:rFonts w:ascii="Vazir" w:hAnsi="Vazir" w:cs="Vazir"/>
+          <w:sz w:val="20"/>
+          <w:szCs w:val="20"/>
+        </w:rPr>
+      </w:pPr>
+      <w:r>
+        <w:rPr>
+          <w:rFonts w:ascii="Vazir" w:hAnsi="Vazir" w:cs="Vazir"/>
+          <w:sz w:val="20"/>
+          <w:szCs w:val="20"/>
         </w:rPr>
         <w:t>Contact us</w:t>
       </w:r>
@@ -1556,15 +1635,16 @@
           <w:numId w:val="33"/>
         </w:numPr>
         <w:rPr>
-          <w:sz w:val="24"/>
-          <w:szCs w:val="24"/>
-        </w:rPr>
-      </w:pPr>
-      <w:r>
-        <w:rPr>
-          <w:rFonts w:hint="cs"/>
-          <w:sz w:val="24"/>
-          <w:szCs w:val="24"/>
+          <w:rFonts w:ascii="Vazir" w:hAnsi="Vazir" w:cs="Vazir"/>
+          <w:sz w:val="20"/>
+          <w:szCs w:val="20"/>
+        </w:rPr>
+      </w:pPr>
+      <w:r>
+        <w:rPr>
+          <w:rFonts w:ascii="Vazir" w:hAnsi="Vazir" w:cs="Vazir"/>
+          <w:sz w:val="20"/>
+          <w:szCs w:val="20"/>
           <w:rtl/>
         </w:rPr>
         <w:t xml:space="preserve">فرم تماس با ما </w:t>
@@ -1575,8 +1655,9 @@
         <w:pStyle w:val="ListParagraph"/>
         <w:ind w:left="2160"/>
         <w:rPr>
-          <w:sz w:val="24"/>
-          <w:szCs w:val="24"/>
+          <w:rFonts w:ascii="Vazir" w:hAnsi="Vazir" w:cs="Vazir"/>
+          <w:sz w:val="20"/>
+          <w:szCs w:val="20"/>
         </w:rPr>
       </w:pPr>
     </w:p>
@@ -1588,15 +1669,16 @@
           <w:numId w:val="34"/>
         </w:numPr>
         <w:rPr>
-          <w:sz w:val="24"/>
-          <w:szCs w:val="24"/>
-        </w:rPr>
-      </w:pPr>
-      <w:r>
-        <w:rPr>
-          <w:rFonts w:hint="cs"/>
-          <w:sz w:val="24"/>
-          <w:szCs w:val="24"/>
+          <w:rFonts w:ascii="Vazir" w:hAnsi="Vazir" w:cs="Vazir"/>
+          <w:sz w:val="20"/>
+          <w:szCs w:val="20"/>
+        </w:rPr>
+      </w:pPr>
+      <w:r>
+        <w:rPr>
+          <w:rFonts w:ascii="Vazir" w:hAnsi="Vazir" w:cs="Vazir"/>
+          <w:sz w:val="20"/>
+          <w:szCs w:val="20"/>
           <w:rtl/>
         </w:rPr>
         <w:t>نام  و نام خوانوادگی</w:t>
@@ -1610,15 +1692,16 @@
           <w:numId w:val="34"/>
         </w:numPr>
         <w:rPr>
-          <w:sz w:val="24"/>
-          <w:szCs w:val="24"/>
-        </w:rPr>
-      </w:pPr>
-      <w:r>
-        <w:rPr>
-          <w:rFonts w:hint="cs"/>
-          <w:sz w:val="24"/>
-          <w:szCs w:val="24"/>
+          <w:rFonts w:ascii="Vazir" w:hAnsi="Vazir" w:cs="Vazir"/>
+          <w:sz w:val="20"/>
+          <w:szCs w:val="20"/>
+        </w:rPr>
+      </w:pPr>
+      <w:r>
+        <w:rPr>
+          <w:rFonts w:ascii="Vazir" w:hAnsi="Vazir" w:cs="Vazir"/>
+          <w:sz w:val="20"/>
+          <w:szCs w:val="20"/>
           <w:rtl/>
         </w:rPr>
         <w:t>ایمیل</w:t>
@@ -1632,15 +1715,16 @@
           <w:numId w:val="34"/>
         </w:numPr>
         <w:rPr>
-          <w:sz w:val="24"/>
-          <w:szCs w:val="24"/>
-        </w:rPr>
-      </w:pPr>
-      <w:r>
-        <w:rPr>
-          <w:rFonts w:hint="cs"/>
-          <w:sz w:val="24"/>
-          <w:szCs w:val="24"/>
+          <w:rFonts w:ascii="Vazir" w:hAnsi="Vazir" w:cs="Vazir"/>
+          <w:sz w:val="20"/>
+          <w:szCs w:val="20"/>
+        </w:rPr>
+      </w:pPr>
+      <w:r>
+        <w:rPr>
+          <w:rFonts w:ascii="Vazir" w:hAnsi="Vazir" w:cs="Vazir"/>
+          <w:sz w:val="20"/>
+          <w:szCs w:val="20"/>
           <w:rtl/>
         </w:rPr>
         <w:t>تلفن</w:t>
@@ -1654,18 +1738,18 @@
           <w:numId w:val="34"/>
         </w:numPr>
         <w:rPr>
-          <w:sz w:val="24"/>
-          <w:szCs w:val="24"/>
-        </w:rPr>
-      </w:pPr>
-      <w:r>
-        <w:rPr>
-          <w:rFonts w:hint="cs"/>
-          <w:sz w:val="24"/>
-          <w:szCs w:val="24"/>
-          <w:rtl/>
-        </w:rPr>
-        <w:lastRenderedPageBreak/>
+          <w:rFonts w:ascii="Vazir" w:hAnsi="Vazir" w:cs="Vazir"/>
+          <w:sz w:val="20"/>
+          <w:szCs w:val="20"/>
+        </w:rPr>
+      </w:pPr>
+      <w:r>
+        <w:rPr>
+          <w:rFonts w:ascii="Vazir" w:hAnsi="Vazir" w:cs="Vazir"/>
+          <w:sz w:val="20"/>
+          <w:szCs w:val="20"/>
+          <w:rtl/>
+        </w:rPr>
         <w:t>موضوع پیام</w:t>
       </w:r>
     </w:p>
@@ -1677,15 +1761,16 @@
           <w:numId w:val="34"/>
         </w:numPr>
         <w:rPr>
-          <w:sz w:val="24"/>
-          <w:szCs w:val="24"/>
-        </w:rPr>
-      </w:pPr>
-      <w:r>
-        <w:rPr>
-          <w:rFonts w:hint="cs"/>
-          <w:sz w:val="24"/>
-          <w:szCs w:val="24"/>
+          <w:rFonts w:ascii="Vazir" w:hAnsi="Vazir" w:cs="Vazir"/>
+          <w:sz w:val="20"/>
+          <w:szCs w:val="20"/>
+        </w:rPr>
+      </w:pPr>
+      <w:r>
+        <w:rPr>
+          <w:rFonts w:ascii="Vazir" w:hAnsi="Vazir" w:cs="Vazir"/>
+          <w:sz w:val="20"/>
+          <w:szCs w:val="20"/>
           <w:rtl/>
         </w:rPr>
         <w:t>متن پیغام</w:t>
@@ -1699,15 +1784,16 @@
           <w:numId w:val="34"/>
         </w:numPr>
         <w:rPr>
-          <w:sz w:val="24"/>
-          <w:szCs w:val="24"/>
-        </w:rPr>
-      </w:pPr>
-      <w:r>
-        <w:rPr>
-          <w:rFonts w:hint="cs"/>
-          <w:sz w:val="24"/>
-          <w:szCs w:val="24"/>
+          <w:rFonts w:ascii="Vazir" w:hAnsi="Vazir" w:cs="Vazir"/>
+          <w:sz w:val="20"/>
+          <w:szCs w:val="20"/>
+        </w:rPr>
+      </w:pPr>
+      <w:r>
+        <w:rPr>
+          <w:rFonts w:ascii="Vazir" w:hAnsi="Vazir" w:cs="Vazir"/>
+          <w:sz w:val="20"/>
+          <w:szCs w:val="20"/>
           <w:rtl/>
         </w:rPr>
         <w:t>ارسال</w:t>
@@ -1718,8 +1804,9 @@
         <w:pStyle w:val="ListParagraph"/>
         <w:ind w:left="2880"/>
         <w:rPr>
-          <w:sz w:val="24"/>
-          <w:szCs w:val="24"/>
+          <w:rFonts w:ascii="Vazir" w:hAnsi="Vazir" w:cs="Vazir"/>
+          <w:sz w:val="20"/>
+          <w:szCs w:val="20"/>
         </w:rPr>
       </w:pPr>
     </w:p>
@@ -1731,15 +1818,16 @@
           <w:numId w:val="33"/>
         </w:numPr>
         <w:rPr>
-          <w:sz w:val="24"/>
-          <w:szCs w:val="24"/>
-        </w:rPr>
-      </w:pPr>
-      <w:r>
-        <w:rPr>
-          <w:rFonts w:hint="cs"/>
-          <w:sz w:val="24"/>
-          <w:szCs w:val="24"/>
+          <w:rFonts w:ascii="Vazir" w:hAnsi="Vazir" w:cs="Vazir"/>
+          <w:sz w:val="20"/>
+          <w:szCs w:val="20"/>
+        </w:rPr>
+      </w:pPr>
+      <w:r>
+        <w:rPr>
+          <w:rFonts w:ascii="Vazir" w:hAnsi="Vazir" w:cs="Vazir"/>
+          <w:sz w:val="20"/>
+          <w:szCs w:val="20"/>
           <w:rtl/>
         </w:rPr>
         <w:t>ادرس و تلفن و شبکه های مجازی و ایمیل و یک توضیح مختصر در کنار فرم</w:t>
@@ -1750,8 +1838,9 @@
         <w:pStyle w:val="ListParagraph"/>
         <w:ind w:left="2160"/>
         <w:rPr>
-          <w:sz w:val="24"/>
-          <w:szCs w:val="24"/>
+          <w:rFonts w:ascii="Vazir" w:hAnsi="Vazir" w:cs="Vazir"/>
+          <w:sz w:val="20"/>
+          <w:szCs w:val="20"/>
         </w:rPr>
       </w:pPr>
     </w:p>
@@ -1763,15 +1852,16 @@
           <w:numId w:val="33"/>
         </w:numPr>
         <w:rPr>
-          <w:sz w:val="24"/>
-          <w:szCs w:val="24"/>
-        </w:rPr>
-      </w:pPr>
-      <w:r>
-        <w:rPr>
-          <w:rFonts w:hint="cs"/>
-          <w:sz w:val="24"/>
-          <w:szCs w:val="24"/>
+          <w:rFonts w:ascii="Vazir" w:hAnsi="Vazir" w:cs="Vazir"/>
+          <w:sz w:val="20"/>
+          <w:szCs w:val="20"/>
+        </w:rPr>
+      </w:pPr>
+      <w:r>
+        <w:rPr>
+          <w:rFonts w:ascii="Vazir" w:hAnsi="Vazir" w:cs="Vazir"/>
+          <w:sz w:val="20"/>
+          <w:szCs w:val="20"/>
           <w:rtl/>
         </w:rPr>
         <w:t>سوالات متداول</w:t>
@@ -1785,15 +1875,16 @@
           <w:numId w:val="35"/>
         </w:numPr>
         <w:rPr>
-          <w:sz w:val="24"/>
-          <w:szCs w:val="24"/>
-        </w:rPr>
-      </w:pPr>
-      <w:r>
-        <w:rPr>
-          <w:rFonts w:hint="cs"/>
-          <w:sz w:val="24"/>
-          <w:szCs w:val="24"/>
+          <w:rFonts w:ascii="Vazir" w:hAnsi="Vazir" w:cs="Vazir"/>
+          <w:sz w:val="20"/>
+          <w:szCs w:val="20"/>
+        </w:rPr>
+      </w:pPr>
+      <w:r>
+        <w:rPr>
+          <w:rFonts w:ascii="Vazir" w:hAnsi="Vazir" w:cs="Vazir"/>
+          <w:sz w:val="20"/>
+          <w:szCs w:val="20"/>
           <w:rtl/>
         </w:rPr>
         <w:t>مشتری برای طراحی سایت چقدر باید هزینه کند</w:t>
@@ -1807,15 +1898,16 @@
           <w:numId w:val="35"/>
         </w:numPr>
         <w:rPr>
-          <w:sz w:val="24"/>
-          <w:szCs w:val="24"/>
-        </w:rPr>
-      </w:pPr>
-      <w:r>
-        <w:rPr>
-          <w:rFonts w:hint="cs"/>
-          <w:sz w:val="24"/>
-          <w:szCs w:val="24"/>
+          <w:rFonts w:ascii="Vazir" w:hAnsi="Vazir" w:cs="Vazir"/>
+          <w:sz w:val="20"/>
+          <w:szCs w:val="20"/>
+        </w:rPr>
+      </w:pPr>
+      <w:r>
+        <w:rPr>
+          <w:rFonts w:ascii="Vazir" w:hAnsi="Vazir" w:cs="Vazir"/>
+          <w:sz w:val="20"/>
+          <w:szCs w:val="20"/>
           <w:rtl/>
         </w:rPr>
         <w:t>چقدر زمان میبرد که ما سایت را تحویل دهیم</w:t>
@@ -1829,15 +1921,16 @@
           <w:numId w:val="35"/>
         </w:numPr>
         <w:rPr>
-          <w:sz w:val="24"/>
-          <w:szCs w:val="24"/>
-        </w:rPr>
-      </w:pPr>
-      <w:r>
-        <w:rPr>
-          <w:rFonts w:hint="cs"/>
-          <w:sz w:val="24"/>
-          <w:szCs w:val="24"/>
+          <w:rFonts w:ascii="Vazir" w:hAnsi="Vazir" w:cs="Vazir"/>
+          <w:sz w:val="20"/>
+          <w:szCs w:val="20"/>
+        </w:rPr>
+      </w:pPr>
+      <w:r>
+        <w:rPr>
+          <w:rFonts w:ascii="Vazir" w:hAnsi="Vazir" w:cs="Vazir"/>
+          <w:sz w:val="20"/>
+          <w:szCs w:val="20"/>
           <w:rtl/>
         </w:rPr>
         <w:t xml:space="preserve">تفاوت در سایت ها به چه دلیل است </w:t>
@@ -1848,8 +1941,9 @@
         <w:pStyle w:val="ListParagraph"/>
         <w:ind w:left="2160"/>
         <w:rPr>
-          <w:sz w:val="24"/>
-          <w:szCs w:val="24"/>
+          <w:rFonts w:ascii="Vazir" w:hAnsi="Vazir" w:cs="Vazir"/>
+          <w:sz w:val="20"/>
+          <w:szCs w:val="20"/>
         </w:rPr>
       </w:pPr>
     </w:p>
@@ -1861,14 +1955,16 @@
           <w:numId w:val="1"/>
         </w:numPr>
         <w:rPr>
-          <w:sz w:val="24"/>
-          <w:szCs w:val="24"/>
-        </w:rPr>
-      </w:pPr>
-      <w:r>
-        <w:rPr>
-          <w:sz w:val="24"/>
-          <w:szCs w:val="24"/>
+          <w:rFonts w:ascii="Vazir" w:hAnsi="Vazir" w:cs="Vazir"/>
+          <w:sz w:val="20"/>
+          <w:szCs w:val="20"/>
+        </w:rPr>
+      </w:pPr>
+      <w:r>
+        <w:rPr>
+          <w:rFonts w:ascii="Vazir" w:hAnsi="Vazir" w:cs="Vazir"/>
+          <w:sz w:val="20"/>
+          <w:szCs w:val="20"/>
         </w:rPr>
         <w:t>Services</w:t>
       </w:r>
@@ -1877,8 +1973,9 @@
       <w:pPr>
         <w:pStyle w:val="ListParagraph"/>
         <w:rPr>
-          <w:sz w:val="24"/>
-          <w:szCs w:val="24"/>
+          <w:rFonts w:ascii="Vazir" w:hAnsi="Vazir" w:cs="Vazir"/>
+          <w:sz w:val="20"/>
+          <w:szCs w:val="20"/>
         </w:rPr>
       </w:pPr>
     </w:p>
@@ -1890,24 +1987,25 @@
           <w:numId w:val="11"/>
         </w:numPr>
         <w:rPr>
-          <w:sz w:val="24"/>
-          <w:szCs w:val="24"/>
-        </w:rPr>
-      </w:pPr>
-      <w:r>
-        <w:rPr>
-          <w:rFonts w:hint="cs"/>
-          <w:sz w:val="24"/>
-          <w:szCs w:val="24"/>
+          <w:rFonts w:ascii="Vazir" w:hAnsi="Vazir" w:cs="Vazir"/>
+          <w:sz w:val="20"/>
+          <w:szCs w:val="20"/>
+        </w:rPr>
+      </w:pPr>
+      <w:r>
+        <w:rPr>
+          <w:rFonts w:ascii="Vazir" w:hAnsi="Vazir" w:cs="Vazir"/>
+          <w:sz w:val="20"/>
+          <w:szCs w:val="20"/>
           <w:rtl/>
         </w:rPr>
         <w:t xml:space="preserve">طراحی سایت </w:t>
       </w:r>
       <w:r>
         <w:rPr>
-          <w:rFonts w:hint="cs"/>
-          <w:sz w:val="24"/>
-          <w:szCs w:val="24"/>
+          <w:rFonts w:ascii="Vazir" w:hAnsi="Vazir" w:cs="Vazir"/>
+          <w:sz w:val="20"/>
+          <w:szCs w:val="20"/>
           <w:rtl/>
         </w:rPr>
         <w:t>: در هر یک از صفحات توضیحات مربوط به اون نوع وب سایت نوشتته شده و ویژگی هایی که گروه راش تیم برای ان در نظر گرفته است .</w:t>
@@ -1918,8 +2016,9 @@
         <w:pStyle w:val="ListParagraph"/>
         <w:ind w:left="1440"/>
         <w:rPr>
-          <w:sz w:val="24"/>
-          <w:szCs w:val="24"/>
+          <w:rFonts w:ascii="Vazir" w:hAnsi="Vazir" w:cs="Vazir"/>
+          <w:sz w:val="20"/>
+          <w:szCs w:val="20"/>
         </w:rPr>
       </w:pPr>
     </w:p>
@@ -1931,15 +2030,16 @@
           <w:numId w:val="14"/>
         </w:numPr>
         <w:rPr>
-          <w:sz w:val="24"/>
-          <w:szCs w:val="24"/>
-        </w:rPr>
-      </w:pPr>
-      <w:r>
-        <w:rPr>
-          <w:rFonts w:hint="cs"/>
-          <w:sz w:val="24"/>
-          <w:szCs w:val="24"/>
+          <w:rFonts w:ascii="Vazir" w:hAnsi="Vazir" w:cs="Vazir"/>
+          <w:sz w:val="20"/>
+          <w:szCs w:val="20"/>
+        </w:rPr>
+      </w:pPr>
+      <w:r>
+        <w:rPr>
+          <w:rFonts w:ascii="Vazir" w:hAnsi="Vazir" w:cs="Vazir"/>
+          <w:sz w:val="20"/>
+          <w:szCs w:val="20"/>
           <w:rtl/>
         </w:rPr>
         <w:t>طراحی سایت شرکتی</w:t>
@@ -1953,15 +2053,16 @@
           <w:numId w:val="14"/>
         </w:numPr>
         <w:rPr>
-          <w:sz w:val="24"/>
-          <w:szCs w:val="24"/>
-        </w:rPr>
-      </w:pPr>
-      <w:r>
-        <w:rPr>
-          <w:rFonts w:hint="cs"/>
-          <w:sz w:val="24"/>
-          <w:szCs w:val="24"/>
+          <w:rFonts w:ascii="Vazir" w:hAnsi="Vazir" w:cs="Vazir"/>
+          <w:sz w:val="20"/>
+          <w:szCs w:val="20"/>
+        </w:rPr>
+      </w:pPr>
+      <w:r>
+        <w:rPr>
+          <w:rFonts w:ascii="Vazir" w:hAnsi="Vazir" w:cs="Vazir"/>
+          <w:sz w:val="20"/>
+          <w:szCs w:val="20"/>
           <w:rtl/>
         </w:rPr>
         <w:t>طراحی سایت فروشگاهی</w:t>
@@ -1975,15 +2076,16 @@
           <w:numId w:val="14"/>
         </w:numPr>
         <w:rPr>
-          <w:sz w:val="24"/>
-          <w:szCs w:val="24"/>
-        </w:rPr>
-      </w:pPr>
-      <w:r>
-        <w:rPr>
-          <w:rFonts w:hint="cs"/>
-          <w:sz w:val="24"/>
-          <w:szCs w:val="24"/>
+          <w:rFonts w:ascii="Vazir" w:hAnsi="Vazir" w:cs="Vazir"/>
+          <w:sz w:val="20"/>
+          <w:szCs w:val="20"/>
+        </w:rPr>
+      </w:pPr>
+      <w:r>
+        <w:rPr>
+          <w:rFonts w:ascii="Vazir" w:hAnsi="Vazir" w:cs="Vazir"/>
+          <w:sz w:val="20"/>
+          <w:szCs w:val="20"/>
           <w:rtl/>
         </w:rPr>
         <w:t>طراحی سایت شخصی</w:t>
@@ -1997,15 +2099,16 @@
           <w:numId w:val="14"/>
         </w:numPr>
         <w:rPr>
-          <w:sz w:val="24"/>
-          <w:szCs w:val="24"/>
-        </w:rPr>
-      </w:pPr>
-      <w:r>
-        <w:rPr>
-          <w:rFonts w:hint="cs"/>
-          <w:sz w:val="24"/>
-          <w:szCs w:val="24"/>
+          <w:rFonts w:ascii="Vazir" w:hAnsi="Vazir" w:cs="Vazir"/>
+          <w:sz w:val="20"/>
+          <w:szCs w:val="20"/>
+        </w:rPr>
+      </w:pPr>
+      <w:r>
+        <w:rPr>
+          <w:rFonts w:ascii="Vazir" w:hAnsi="Vazir" w:cs="Vazir"/>
+          <w:sz w:val="20"/>
+          <w:szCs w:val="20"/>
           <w:rtl/>
         </w:rPr>
         <w:t>طراحی سایت خبری</w:t>
@@ -2019,15 +2122,16 @@
           <w:numId w:val="14"/>
         </w:numPr>
         <w:rPr>
-          <w:sz w:val="24"/>
-          <w:szCs w:val="24"/>
-        </w:rPr>
-      </w:pPr>
-      <w:r>
-        <w:rPr>
-          <w:rFonts w:hint="cs"/>
-          <w:sz w:val="24"/>
-          <w:szCs w:val="24"/>
+          <w:rFonts w:ascii="Vazir" w:hAnsi="Vazir" w:cs="Vazir"/>
+          <w:sz w:val="20"/>
+          <w:szCs w:val="20"/>
+        </w:rPr>
+      </w:pPr>
+      <w:r>
+        <w:rPr>
+          <w:rFonts w:ascii="Vazir" w:hAnsi="Vazir" w:cs="Vazir"/>
+          <w:sz w:val="20"/>
+          <w:szCs w:val="20"/>
           <w:rtl/>
         </w:rPr>
         <w:t>طراحی سایت انجمی</w:t>
@@ -2038,8 +2142,9 @@
         <w:pStyle w:val="ListParagraph"/>
         <w:ind w:left="2160"/>
         <w:rPr>
-          <w:sz w:val="24"/>
-          <w:szCs w:val="24"/>
+          <w:rFonts w:ascii="Vazir" w:hAnsi="Vazir" w:cs="Vazir"/>
+          <w:sz w:val="20"/>
+          <w:szCs w:val="20"/>
         </w:rPr>
       </w:pPr>
     </w:p>
@@ -2051,15 +2156,16 @@
           <w:numId w:val="11"/>
         </w:numPr>
         <w:rPr>
-          <w:sz w:val="24"/>
-          <w:szCs w:val="24"/>
-        </w:rPr>
-      </w:pPr>
-      <w:r>
-        <w:rPr>
-          <w:rFonts w:hint="cs"/>
-          <w:sz w:val="24"/>
-          <w:szCs w:val="24"/>
+          <w:rFonts w:ascii="Vazir" w:hAnsi="Vazir" w:cs="Vazir"/>
+          <w:sz w:val="20"/>
+          <w:szCs w:val="20"/>
+        </w:rPr>
+      </w:pPr>
+      <w:r>
+        <w:rPr>
+          <w:rFonts w:ascii="Vazir" w:hAnsi="Vazir" w:cs="Vazir"/>
+          <w:sz w:val="20"/>
+          <w:szCs w:val="20"/>
           <w:rtl/>
         </w:rPr>
         <w:t>سئو</w:t>
@@ -2070,8 +2176,9 @@
         <w:pStyle w:val="ListParagraph"/>
         <w:ind w:left="1440"/>
         <w:rPr>
-          <w:sz w:val="24"/>
-          <w:szCs w:val="24"/>
+          <w:rFonts w:ascii="Vazir" w:hAnsi="Vazir" w:cs="Vazir"/>
+          <w:sz w:val="20"/>
+          <w:szCs w:val="20"/>
         </w:rPr>
       </w:pPr>
     </w:p>
@@ -2083,15 +2190,16 @@
           <w:numId w:val="15"/>
         </w:numPr>
         <w:rPr>
-          <w:sz w:val="24"/>
-          <w:szCs w:val="24"/>
-        </w:rPr>
-      </w:pPr>
-      <w:r>
-        <w:rPr>
-          <w:rFonts w:hint="cs"/>
-          <w:sz w:val="24"/>
-          <w:szCs w:val="24"/>
+          <w:rFonts w:ascii="Vazir" w:hAnsi="Vazir" w:cs="Vazir"/>
+          <w:sz w:val="20"/>
+          <w:szCs w:val="20"/>
+        </w:rPr>
+      </w:pPr>
+      <w:r>
+        <w:rPr>
+          <w:rFonts w:ascii="Vazir" w:hAnsi="Vazir" w:cs="Vazir"/>
+          <w:sz w:val="20"/>
+          <w:szCs w:val="20"/>
           <w:rtl/>
         </w:rPr>
         <w:t>س</w:t>
@@ -2105,15 +2213,16 @@
           <w:numId w:val="15"/>
         </w:numPr>
         <w:rPr>
-          <w:sz w:val="24"/>
-          <w:szCs w:val="24"/>
-        </w:rPr>
-      </w:pPr>
-      <w:r>
-        <w:rPr>
-          <w:rFonts w:hint="cs"/>
-          <w:sz w:val="24"/>
-          <w:szCs w:val="24"/>
+          <w:rFonts w:ascii="Vazir" w:hAnsi="Vazir" w:cs="Vazir"/>
+          <w:sz w:val="20"/>
+          <w:szCs w:val="20"/>
+        </w:rPr>
+      </w:pPr>
+      <w:r>
+        <w:rPr>
+          <w:rFonts w:ascii="Vazir" w:hAnsi="Vazir" w:cs="Vazir"/>
+          <w:sz w:val="20"/>
+          <w:szCs w:val="20"/>
           <w:rtl/>
         </w:rPr>
         <w:t>س</w:t>
@@ -2127,15 +2236,16 @@
           <w:numId w:val="15"/>
         </w:numPr>
         <w:rPr>
-          <w:sz w:val="24"/>
-          <w:szCs w:val="24"/>
-        </w:rPr>
-      </w:pPr>
-      <w:r>
-        <w:rPr>
-          <w:rFonts w:hint="cs"/>
-          <w:sz w:val="24"/>
-          <w:szCs w:val="24"/>
+          <w:rFonts w:ascii="Vazir" w:hAnsi="Vazir" w:cs="Vazir"/>
+          <w:sz w:val="20"/>
+          <w:szCs w:val="20"/>
+        </w:rPr>
+      </w:pPr>
+      <w:r>
+        <w:rPr>
+          <w:rFonts w:ascii="Vazir" w:hAnsi="Vazir" w:cs="Vazir"/>
+          <w:sz w:val="20"/>
+          <w:szCs w:val="20"/>
           <w:rtl/>
         </w:rPr>
         <w:t>س</w:t>
@@ -2146,8 +2256,9 @@
         <w:pStyle w:val="ListParagraph"/>
         <w:ind w:left="2160"/>
         <w:rPr>
-          <w:sz w:val="24"/>
-          <w:szCs w:val="24"/>
+          <w:rFonts w:ascii="Vazir" w:hAnsi="Vazir" w:cs="Vazir"/>
+          <w:sz w:val="20"/>
+          <w:szCs w:val="20"/>
         </w:rPr>
       </w:pPr>
     </w:p>
@@ -2159,24 +2270,25 @@
           <w:numId w:val="11"/>
         </w:numPr>
         <w:rPr>
-          <w:sz w:val="24"/>
-          <w:szCs w:val="24"/>
-        </w:rPr>
-      </w:pPr>
-      <w:r>
-        <w:rPr>
-          <w:rFonts w:hint="cs"/>
-          <w:sz w:val="24"/>
-          <w:szCs w:val="24"/>
+          <w:rFonts w:ascii="Vazir" w:hAnsi="Vazir" w:cs="Vazir"/>
+          <w:sz w:val="20"/>
+          <w:szCs w:val="20"/>
+        </w:rPr>
+      </w:pPr>
+      <w:r>
+        <w:rPr>
+          <w:rFonts w:ascii="Vazir" w:hAnsi="Vazir" w:cs="Vazir"/>
+          <w:sz w:val="20"/>
+          <w:szCs w:val="20"/>
           <w:rtl/>
         </w:rPr>
         <w:t>طراحی قالب ریسپانسیو</w:t>
       </w:r>
       <w:r>
         <w:rPr>
-          <w:rFonts w:hint="cs"/>
-          <w:sz w:val="24"/>
-          <w:szCs w:val="24"/>
+          <w:rFonts w:ascii="Vazir" w:hAnsi="Vazir" w:cs="Vazir"/>
+          <w:sz w:val="20"/>
+          <w:szCs w:val="20"/>
           <w:rtl/>
         </w:rPr>
         <w:t xml:space="preserve"> : مستقیم وارد صفحه توضیحات میشود</w:t>
@@ -2187,8 +2299,9 @@
         <w:pStyle w:val="ListParagraph"/>
         <w:ind w:left="2160"/>
         <w:rPr>
-          <w:sz w:val="24"/>
-          <w:szCs w:val="24"/>
+          <w:rFonts w:ascii="Vazir" w:hAnsi="Vazir" w:cs="Vazir"/>
+          <w:sz w:val="20"/>
+          <w:szCs w:val="20"/>
         </w:rPr>
       </w:pPr>
     </w:p>
@@ -2200,24 +2313,25 @@
           <w:numId w:val="11"/>
         </w:numPr>
         <w:rPr>
-          <w:sz w:val="24"/>
-          <w:szCs w:val="24"/>
-        </w:rPr>
-      </w:pPr>
-      <w:r>
-        <w:rPr>
-          <w:rFonts w:hint="cs"/>
-          <w:sz w:val="24"/>
-          <w:szCs w:val="24"/>
+          <w:rFonts w:ascii="Vazir" w:hAnsi="Vazir" w:cs="Vazir"/>
+          <w:sz w:val="20"/>
+          <w:szCs w:val="20"/>
+        </w:rPr>
+      </w:pPr>
+      <w:r>
+        <w:rPr>
+          <w:rFonts w:ascii="Vazir" w:hAnsi="Vazir" w:cs="Vazir"/>
+          <w:sz w:val="20"/>
+          <w:szCs w:val="20"/>
           <w:rtl/>
         </w:rPr>
         <w:t>طراحی پنل مدیریتی</w:t>
       </w:r>
       <w:r>
         <w:rPr>
-          <w:rFonts w:hint="cs"/>
-          <w:sz w:val="24"/>
-          <w:szCs w:val="24"/>
+          <w:rFonts w:ascii="Vazir" w:hAnsi="Vazir" w:cs="Vazir"/>
+          <w:sz w:val="20"/>
+          <w:szCs w:val="20"/>
           <w:rtl/>
         </w:rPr>
         <w:t xml:space="preserve"> : وصل میشود به صفحه توضیحات</w:t>
@@ -2228,8 +2342,9 @@
         <w:pStyle w:val="ListParagraph"/>
         <w:ind w:left="2160"/>
         <w:rPr>
-          <w:sz w:val="24"/>
-          <w:szCs w:val="24"/>
+          <w:rFonts w:ascii="Vazir" w:hAnsi="Vazir" w:cs="Vazir"/>
+          <w:sz w:val="20"/>
+          <w:szCs w:val="20"/>
         </w:rPr>
       </w:pPr>
     </w:p>
@@ -2241,14 +2356,16 @@
           <w:numId w:val="1"/>
         </w:numPr>
         <w:rPr>
-          <w:sz w:val="24"/>
-          <w:szCs w:val="24"/>
-        </w:rPr>
-      </w:pPr>
-      <w:r>
-        <w:rPr>
-          <w:sz w:val="24"/>
-          <w:szCs w:val="24"/>
+          <w:rFonts w:ascii="Vazir" w:hAnsi="Vazir" w:cs="Vazir"/>
+          <w:sz w:val="20"/>
+          <w:szCs w:val="20"/>
+        </w:rPr>
+      </w:pPr>
+      <w:r>
+        <w:rPr>
+          <w:rFonts w:ascii="Vazir" w:hAnsi="Vazir" w:cs="Vazir"/>
+          <w:sz w:val="20"/>
+          <w:szCs w:val="20"/>
         </w:rPr>
         <w:t>Article</w:t>
       </w:r>
@@ -2261,14 +2378,16 @@
           <w:numId w:val="1"/>
         </w:numPr>
         <w:rPr>
-          <w:sz w:val="24"/>
-          <w:szCs w:val="24"/>
-        </w:rPr>
-      </w:pPr>
-      <w:r>
-        <w:rPr>
-          <w:sz w:val="24"/>
-          <w:szCs w:val="24"/>
+          <w:rFonts w:ascii="Vazir" w:hAnsi="Vazir" w:cs="Vazir"/>
+          <w:sz w:val="20"/>
+          <w:szCs w:val="20"/>
+        </w:rPr>
+      </w:pPr>
+      <w:r>
+        <w:rPr>
+          <w:rFonts w:ascii="Vazir" w:hAnsi="Vazir" w:cs="Vazir"/>
+          <w:sz w:val="20"/>
+          <w:szCs w:val="20"/>
         </w:rPr>
         <w:t>Login</w:t>
       </w:r>
@@ -2281,15 +2400,16 @@
           <w:numId w:val="36"/>
         </w:numPr>
         <w:rPr>
-          <w:sz w:val="24"/>
-          <w:szCs w:val="24"/>
-        </w:rPr>
-      </w:pPr>
-      <w:r>
-        <w:rPr>
-          <w:rFonts w:hint="cs"/>
-          <w:sz w:val="24"/>
-          <w:szCs w:val="24"/>
+          <w:rFonts w:ascii="Vazir" w:hAnsi="Vazir" w:cs="Vazir"/>
+          <w:sz w:val="20"/>
+          <w:szCs w:val="20"/>
+        </w:rPr>
+      </w:pPr>
+      <w:r>
+        <w:rPr>
+          <w:rFonts w:ascii="Vazir" w:hAnsi="Vazir" w:cs="Vazir"/>
+          <w:sz w:val="20"/>
+          <w:szCs w:val="20"/>
           <w:rtl/>
         </w:rPr>
         <w:t xml:space="preserve">مدال باز میشود </w:t>
@@ -2303,15 +2423,16 @@
           <w:numId w:val="36"/>
         </w:numPr>
         <w:rPr>
-          <w:sz w:val="24"/>
-          <w:szCs w:val="24"/>
-        </w:rPr>
-      </w:pPr>
-      <w:r>
-        <w:rPr>
-          <w:rFonts w:hint="cs"/>
-          <w:sz w:val="24"/>
-          <w:szCs w:val="24"/>
+          <w:rFonts w:ascii="Vazir" w:hAnsi="Vazir" w:cs="Vazir"/>
+          <w:sz w:val="20"/>
+          <w:szCs w:val="20"/>
+        </w:rPr>
+      </w:pPr>
+      <w:r>
+        <w:rPr>
+          <w:rFonts w:ascii="Vazir" w:hAnsi="Vazir" w:cs="Vazir"/>
+          <w:sz w:val="20"/>
+          <w:szCs w:val="20"/>
           <w:rtl/>
         </w:rPr>
         <w:t>فرم ورود شامل</w:t>
@@ -2326,11 +2447,15 @@
         </w:numPr>
         <w:rPr>
           <w:rFonts w:ascii="Vazir" w:hAnsi="Vazir" w:cs="Vazir"/>
-        </w:rPr>
-      </w:pPr>
-      <w:r>
-        <w:rPr>
-          <w:rFonts w:ascii="Vazir" w:hAnsi="Vazir" w:cs="Vazir" w:hint="cs"/>
+          <w:sz w:val="18"/>
+          <w:szCs w:val="18"/>
+        </w:rPr>
+      </w:pPr>
+      <w:r>
+        <w:rPr>
+          <w:rFonts w:ascii="Vazir" w:hAnsi="Vazir" w:cs="Vazir"/>
+          <w:sz w:val="18"/>
+          <w:szCs w:val="18"/>
           <w:rtl/>
         </w:rPr>
         <w:t>ورودی ایمیل</w:t>
@@ -2345,13 +2470,18 @@
         </w:numPr>
         <w:rPr>
           <w:rFonts w:ascii="Vazir" w:hAnsi="Vazir" w:cs="Vazir"/>
-        </w:rPr>
-      </w:pPr>
-      <w:r>
-        <w:rPr>
-          <w:rFonts w:ascii="Vazir" w:hAnsi="Vazir" w:cs="Vazir" w:hint="cs"/>
-          <w:rtl/>
-        </w:rPr>
+          <w:sz w:val="18"/>
+          <w:szCs w:val="18"/>
+        </w:rPr>
+      </w:pPr>
+      <w:r>
+        <w:rPr>
+          <w:rFonts w:ascii="Vazir" w:hAnsi="Vazir" w:cs="Vazir"/>
+          <w:sz w:val="18"/>
+          <w:szCs w:val="18"/>
+          <w:rtl/>
+        </w:rPr>
+        <w:lastRenderedPageBreak/>
         <w:t>ورودی رمز عبور</w:t>
       </w:r>
     </w:p>
@@ -2364,11 +2494,15 @@
         </w:numPr>
         <w:rPr>
           <w:rFonts w:ascii="Vazir" w:hAnsi="Vazir" w:cs="Vazir"/>
-        </w:rPr>
-      </w:pPr>
-      <w:r>
-        <w:rPr>
-          <w:rFonts w:ascii="Vazir" w:hAnsi="Vazir" w:cs="Vazir" w:hint="cs"/>
+          <w:sz w:val="18"/>
+          <w:szCs w:val="18"/>
+        </w:rPr>
+      </w:pPr>
+      <w:r>
+        <w:rPr>
+          <w:rFonts w:ascii="Vazir" w:hAnsi="Vazir" w:cs="Vazir"/>
+          <w:sz w:val="18"/>
+          <w:szCs w:val="18"/>
           <w:rtl/>
         </w:rPr>
         <w:t>ورودی کد امنیتی</w:t>
@@ -2383,11 +2517,15 @@
         </w:numPr>
         <w:rPr>
           <w:rFonts w:ascii="Vazir" w:hAnsi="Vazir" w:cs="Vazir"/>
-        </w:rPr>
-      </w:pPr>
-      <w:r>
-        <w:rPr>
-          <w:rFonts w:ascii="Vazir" w:hAnsi="Vazir" w:cs="Vazir" w:hint="cs"/>
+          <w:sz w:val="18"/>
+          <w:szCs w:val="18"/>
+        </w:rPr>
+      </w:pPr>
+      <w:r>
+        <w:rPr>
+          <w:rFonts w:ascii="Vazir" w:hAnsi="Vazir" w:cs="Vazir"/>
+          <w:sz w:val="18"/>
+          <w:szCs w:val="18"/>
           <w:rtl/>
         </w:rPr>
         <w:t>دکمه عوض کردن کد امنیتی</w:t>
@@ -2402,11 +2540,15 @@
         </w:numPr>
         <w:rPr>
           <w:rFonts w:ascii="Vazir" w:hAnsi="Vazir" w:cs="Vazir"/>
-        </w:rPr>
-      </w:pPr>
-      <w:r>
-        <w:rPr>
-          <w:rFonts w:ascii="Vazir" w:hAnsi="Vazir" w:cs="Vazir" w:hint="cs"/>
+          <w:sz w:val="18"/>
+          <w:szCs w:val="18"/>
+        </w:rPr>
+      </w:pPr>
+      <w:r>
+        <w:rPr>
+          <w:rFonts w:ascii="Vazir" w:hAnsi="Vazir" w:cs="Vazir"/>
+          <w:sz w:val="18"/>
+          <w:szCs w:val="18"/>
           <w:rtl/>
         </w:rPr>
         <w:t>دکمه ورود</w:t>
@@ -2421,11 +2563,15 @@
         </w:numPr>
         <w:rPr>
           <w:rFonts w:ascii="Vazir" w:hAnsi="Vazir" w:cs="Vazir"/>
-        </w:rPr>
-      </w:pPr>
-      <w:r>
-        <w:rPr>
-          <w:rFonts w:ascii="Vazir" w:hAnsi="Vazir" w:cs="Vazir" w:hint="cs"/>
+          <w:sz w:val="18"/>
+          <w:szCs w:val="18"/>
+        </w:rPr>
+      </w:pPr>
+      <w:r>
+        <w:rPr>
+          <w:rFonts w:ascii="Vazir" w:hAnsi="Vazir" w:cs="Vazir"/>
+          <w:sz w:val="18"/>
+          <w:szCs w:val="18"/>
           <w:rtl/>
         </w:rPr>
         <w:t>لینک فراموش کردن رمز عبور</w:t>
@@ -2436,8 +2582,9 @@
         <w:pStyle w:val="ListParagraph"/>
         <w:ind w:left="2160"/>
         <w:rPr>
-          <w:sz w:val="24"/>
-          <w:szCs w:val="24"/>
+          <w:rFonts w:ascii="Vazir" w:hAnsi="Vazir" w:cs="Vazir"/>
+          <w:sz w:val="20"/>
+          <w:szCs w:val="20"/>
         </w:rPr>
       </w:pPr>
     </w:p>
@@ -2449,14 +2596,16 @@
           <w:numId w:val="1"/>
         </w:numPr>
         <w:rPr>
-          <w:sz w:val="24"/>
-          <w:szCs w:val="24"/>
-        </w:rPr>
-      </w:pPr>
-      <w:r>
-        <w:rPr>
-          <w:sz w:val="24"/>
-          <w:szCs w:val="24"/>
+          <w:rFonts w:ascii="Vazir" w:hAnsi="Vazir" w:cs="Vazir"/>
+          <w:sz w:val="20"/>
+          <w:szCs w:val="20"/>
+        </w:rPr>
+      </w:pPr>
+      <w:r>
+        <w:rPr>
+          <w:rFonts w:ascii="Vazir" w:hAnsi="Vazir" w:cs="Vazir"/>
+          <w:sz w:val="20"/>
+          <w:szCs w:val="20"/>
         </w:rPr>
         <w:t>Register</w:t>
       </w:r>
@@ -2469,15 +2618,16 @@
           <w:numId w:val="41"/>
         </w:numPr>
         <w:rPr>
-          <w:sz w:val="24"/>
-          <w:szCs w:val="24"/>
-        </w:rPr>
-      </w:pPr>
-      <w:r>
-        <w:rPr>
-          <w:rFonts w:hint="cs"/>
-          <w:sz w:val="24"/>
-          <w:szCs w:val="24"/>
+          <w:rFonts w:ascii="Vazir" w:hAnsi="Vazir" w:cs="Vazir"/>
+          <w:sz w:val="20"/>
+          <w:szCs w:val="20"/>
+        </w:rPr>
+      </w:pPr>
+      <w:r>
+        <w:rPr>
+          <w:rFonts w:ascii="Vazir" w:hAnsi="Vazir" w:cs="Vazir"/>
+          <w:sz w:val="20"/>
+          <w:szCs w:val="20"/>
           <w:rtl/>
         </w:rPr>
         <w:t>مدال</w:t>
@@ -2491,18 +2641,18 @@
           <w:numId w:val="41"/>
         </w:numPr>
         <w:rPr>
-          <w:sz w:val="24"/>
-          <w:szCs w:val="24"/>
-        </w:rPr>
-      </w:pPr>
-      <w:r>
-        <w:rPr>
-          <w:rFonts w:hint="cs"/>
-          <w:sz w:val="24"/>
-          <w:szCs w:val="24"/>
-          <w:rtl/>
-        </w:rPr>
-        <w:lastRenderedPageBreak/>
+          <w:rFonts w:ascii="Vazir" w:hAnsi="Vazir" w:cs="Vazir"/>
+          <w:sz w:val="20"/>
+          <w:szCs w:val="20"/>
+        </w:rPr>
+      </w:pPr>
+      <w:r>
+        <w:rPr>
+          <w:rFonts w:ascii="Vazir" w:hAnsi="Vazir" w:cs="Vazir"/>
+          <w:sz w:val="20"/>
+          <w:szCs w:val="20"/>
+          <w:rtl/>
+        </w:rPr>
         <w:t>فرم ثبت نام</w:t>
       </w:r>
     </w:p>
@@ -2514,15 +2664,16 @@
           <w:numId w:val="42"/>
         </w:numPr>
         <w:rPr>
-          <w:sz w:val="24"/>
-          <w:szCs w:val="24"/>
-        </w:rPr>
-      </w:pPr>
-      <w:r>
-        <w:rPr>
-          <w:rFonts w:hint="cs"/>
-          <w:sz w:val="24"/>
-          <w:szCs w:val="24"/>
+          <w:rFonts w:ascii="Vazir" w:hAnsi="Vazir" w:cs="Vazir"/>
+          <w:sz w:val="20"/>
+          <w:szCs w:val="20"/>
+        </w:rPr>
+      </w:pPr>
+      <w:r>
+        <w:rPr>
+          <w:rFonts w:ascii="Vazir" w:hAnsi="Vazir" w:cs="Vazir"/>
+          <w:sz w:val="20"/>
+          <w:szCs w:val="20"/>
           <w:rtl/>
         </w:rPr>
         <w:t>نام و نام خانوادگی</w:t>
@@ -2536,15 +2687,16 @@
           <w:numId w:val="42"/>
         </w:numPr>
         <w:rPr>
-          <w:sz w:val="24"/>
-          <w:szCs w:val="24"/>
-        </w:rPr>
-      </w:pPr>
-      <w:r>
-        <w:rPr>
-          <w:rFonts w:hint="cs"/>
-          <w:sz w:val="24"/>
-          <w:szCs w:val="24"/>
+          <w:rFonts w:ascii="Vazir" w:hAnsi="Vazir" w:cs="Vazir"/>
+          <w:sz w:val="20"/>
+          <w:szCs w:val="20"/>
+        </w:rPr>
+      </w:pPr>
+      <w:r>
+        <w:rPr>
+          <w:rFonts w:ascii="Vazir" w:hAnsi="Vazir" w:cs="Vazir"/>
+          <w:sz w:val="20"/>
+          <w:szCs w:val="20"/>
           <w:rtl/>
         </w:rPr>
         <w:t xml:space="preserve">ایمیل </w:t>
@@ -2558,15 +2710,16 @@
           <w:numId w:val="42"/>
         </w:numPr>
         <w:rPr>
-          <w:sz w:val="24"/>
-          <w:szCs w:val="24"/>
-        </w:rPr>
-      </w:pPr>
-      <w:r>
-        <w:rPr>
-          <w:rFonts w:hint="cs"/>
-          <w:sz w:val="24"/>
-          <w:szCs w:val="24"/>
+          <w:rFonts w:ascii="Vazir" w:hAnsi="Vazir" w:cs="Vazir"/>
+          <w:sz w:val="20"/>
+          <w:szCs w:val="20"/>
+        </w:rPr>
+      </w:pPr>
+      <w:r>
+        <w:rPr>
+          <w:rFonts w:ascii="Vazir" w:hAnsi="Vazir" w:cs="Vazir"/>
+          <w:sz w:val="20"/>
+          <w:szCs w:val="20"/>
           <w:rtl/>
         </w:rPr>
         <w:t>شماره تماس</w:t>
@@ -2580,15 +2733,16 @@
           <w:numId w:val="42"/>
         </w:numPr>
         <w:rPr>
-          <w:sz w:val="24"/>
-          <w:szCs w:val="24"/>
-        </w:rPr>
-      </w:pPr>
-      <w:r>
-        <w:rPr>
-          <w:rFonts w:hint="cs"/>
-          <w:sz w:val="24"/>
-          <w:szCs w:val="24"/>
+          <w:rFonts w:ascii="Vazir" w:hAnsi="Vazir" w:cs="Vazir"/>
+          <w:sz w:val="20"/>
+          <w:szCs w:val="20"/>
+        </w:rPr>
+      </w:pPr>
+      <w:r>
+        <w:rPr>
+          <w:rFonts w:ascii="Vazir" w:hAnsi="Vazir" w:cs="Vazir"/>
+          <w:sz w:val="20"/>
+          <w:szCs w:val="20"/>
           <w:rtl/>
         </w:rPr>
         <w:t>رمز عبور</w:t>
@@ -2602,15 +2756,16 @@
           <w:numId w:val="42"/>
         </w:numPr>
         <w:rPr>
-          <w:sz w:val="24"/>
-          <w:szCs w:val="24"/>
-        </w:rPr>
-      </w:pPr>
-      <w:r>
-        <w:rPr>
-          <w:rFonts w:hint="cs"/>
-          <w:sz w:val="24"/>
-          <w:szCs w:val="24"/>
+          <w:rFonts w:ascii="Vazir" w:hAnsi="Vazir" w:cs="Vazir"/>
+          <w:sz w:val="20"/>
+          <w:szCs w:val="20"/>
+        </w:rPr>
+      </w:pPr>
+      <w:r>
+        <w:rPr>
+          <w:rFonts w:ascii="Vazir" w:hAnsi="Vazir" w:cs="Vazir"/>
+          <w:sz w:val="20"/>
+          <w:szCs w:val="20"/>
           <w:rtl/>
         </w:rPr>
         <w:t>تکرار رمز عبور</w:t>
@@ -2624,15 +2779,16 @@
           <w:numId w:val="42"/>
         </w:numPr>
         <w:rPr>
-          <w:sz w:val="24"/>
-          <w:szCs w:val="24"/>
-        </w:rPr>
-      </w:pPr>
-      <w:r>
-        <w:rPr>
-          <w:rFonts w:hint="cs"/>
-          <w:sz w:val="24"/>
-          <w:szCs w:val="24"/>
+          <w:rFonts w:ascii="Vazir" w:hAnsi="Vazir" w:cs="Vazir"/>
+          <w:sz w:val="20"/>
+          <w:szCs w:val="20"/>
+        </w:rPr>
+      </w:pPr>
+      <w:r>
+        <w:rPr>
+          <w:rFonts w:ascii="Vazir" w:hAnsi="Vazir" w:cs="Vazir"/>
+          <w:sz w:val="20"/>
+          <w:szCs w:val="20"/>
           <w:rtl/>
         </w:rPr>
         <w:t xml:space="preserve">دکمه ثبت نا م </w:t>
@@ -2646,15 +2802,16 @@
           <w:numId w:val="42"/>
         </w:numPr>
         <w:rPr>
-          <w:sz w:val="24"/>
-          <w:szCs w:val="24"/>
-        </w:rPr>
-      </w:pPr>
-      <w:r>
-        <w:rPr>
-          <w:rFonts w:hint="cs"/>
-          <w:sz w:val="24"/>
-          <w:szCs w:val="24"/>
+          <w:rFonts w:ascii="Vazir" w:hAnsi="Vazir" w:cs="Vazir"/>
+          <w:sz w:val="20"/>
+          <w:szCs w:val="20"/>
+        </w:rPr>
+      </w:pPr>
+      <w:r>
+        <w:rPr>
+          <w:rFonts w:ascii="Vazir" w:hAnsi="Vazir" w:cs="Vazir"/>
+          <w:sz w:val="20"/>
+          <w:szCs w:val="20"/>
           <w:rtl/>
         </w:rPr>
         <w:t>لینک اتصال به صفحه ورود</w:t>
@@ -2665,8 +2822,9 @@
         <w:pStyle w:val="ListParagraph"/>
         <w:ind w:left="2880"/>
         <w:rPr>
-          <w:sz w:val="24"/>
-          <w:szCs w:val="24"/>
+          <w:rFonts w:ascii="Vazir" w:hAnsi="Vazir" w:cs="Vazir"/>
+          <w:sz w:val="20"/>
+          <w:szCs w:val="20"/>
         </w:rPr>
       </w:pPr>
     </w:p>
@@ -2678,14 +2836,16 @@
           <w:numId w:val="1"/>
         </w:numPr>
         <w:rPr>
-          <w:sz w:val="24"/>
-          <w:szCs w:val="24"/>
-        </w:rPr>
-      </w:pPr>
-      <w:r>
-        <w:rPr>
-          <w:sz w:val="24"/>
-          <w:szCs w:val="24"/>
+          <w:rFonts w:ascii="Vazir" w:hAnsi="Vazir" w:cs="Vazir"/>
+          <w:sz w:val="20"/>
+          <w:szCs w:val="20"/>
+        </w:rPr>
+      </w:pPr>
+      <w:r>
+        <w:rPr>
+          <w:rFonts w:ascii="Vazir" w:hAnsi="Vazir" w:cs="Vazir"/>
+          <w:sz w:val="20"/>
+          <w:szCs w:val="20"/>
         </w:rPr>
         <w:t>Recovery</w:t>
       </w:r>
@@ -2698,15 +2858,16 @@
           <w:numId w:val="38"/>
         </w:numPr>
         <w:rPr>
-          <w:sz w:val="24"/>
-          <w:szCs w:val="24"/>
-        </w:rPr>
-      </w:pPr>
-      <w:r>
-        <w:rPr>
-          <w:rFonts w:hint="cs"/>
-          <w:sz w:val="24"/>
-          <w:szCs w:val="24"/>
+          <w:rFonts w:ascii="Vazir" w:hAnsi="Vazir" w:cs="Vazir"/>
+          <w:sz w:val="20"/>
+          <w:szCs w:val="20"/>
+        </w:rPr>
+      </w:pPr>
+      <w:r>
+        <w:rPr>
+          <w:rFonts w:ascii="Vazir" w:hAnsi="Vazir" w:cs="Vazir"/>
+          <w:sz w:val="20"/>
+          <w:szCs w:val="20"/>
           <w:rtl/>
         </w:rPr>
         <w:t xml:space="preserve">مدال </w:t>
@@ -2720,15 +2881,16 @@
           <w:numId w:val="38"/>
         </w:numPr>
         <w:rPr>
-          <w:sz w:val="24"/>
-          <w:szCs w:val="24"/>
-        </w:rPr>
-      </w:pPr>
-      <w:r>
-        <w:rPr>
-          <w:rFonts w:hint="cs"/>
-          <w:sz w:val="24"/>
-          <w:szCs w:val="24"/>
+          <w:rFonts w:ascii="Vazir" w:hAnsi="Vazir" w:cs="Vazir"/>
+          <w:sz w:val="20"/>
+          <w:szCs w:val="20"/>
+        </w:rPr>
+      </w:pPr>
+      <w:r>
+        <w:rPr>
+          <w:rFonts w:ascii="Vazir" w:hAnsi="Vazir" w:cs="Vazir"/>
+          <w:sz w:val="20"/>
+          <w:szCs w:val="20"/>
           <w:rtl/>
         </w:rPr>
         <w:t>فرم بازیابی</w:t>
@@ -2743,11 +2905,15 @@
         </w:numPr>
         <w:rPr>
           <w:rFonts w:ascii="Vazir" w:hAnsi="Vazir" w:cs="Vazir"/>
-        </w:rPr>
-      </w:pPr>
-      <w:r>
-        <w:rPr>
-          <w:rFonts w:ascii="Vazir" w:hAnsi="Vazir" w:cs="Vazir" w:hint="cs"/>
+          <w:sz w:val="18"/>
+          <w:szCs w:val="18"/>
+        </w:rPr>
+      </w:pPr>
+      <w:r>
+        <w:rPr>
+          <w:rFonts w:ascii="Vazir" w:hAnsi="Vazir" w:cs="Vazir"/>
+          <w:sz w:val="18"/>
+          <w:szCs w:val="18"/>
           <w:rtl/>
         </w:rPr>
         <w:t>ورودی ایمیل</w:t>
@@ -2762,11 +2928,15 @@
         </w:numPr>
         <w:rPr>
           <w:rFonts w:ascii="Vazir" w:hAnsi="Vazir" w:cs="Vazir"/>
-        </w:rPr>
-      </w:pPr>
-      <w:r>
-        <w:rPr>
-          <w:rFonts w:ascii="Vazir" w:hAnsi="Vazir" w:cs="Vazir" w:hint="cs"/>
+          <w:sz w:val="18"/>
+          <w:szCs w:val="18"/>
+        </w:rPr>
+      </w:pPr>
+      <w:r>
+        <w:rPr>
+          <w:rFonts w:ascii="Vazir" w:hAnsi="Vazir" w:cs="Vazir"/>
+          <w:sz w:val="18"/>
+          <w:szCs w:val="18"/>
           <w:rtl/>
         </w:rPr>
         <w:t>توضیح در مورد ارسال شدن یک ایمیل حاوی رمز عبور جدید به ایمیلی که شخص قرار است وارد کند</w:t>
@@ -2781,11 +2951,15 @@
         </w:numPr>
         <w:rPr>
           <w:rFonts w:ascii="Vazir" w:hAnsi="Vazir" w:cs="Vazir"/>
-        </w:rPr>
-      </w:pPr>
-      <w:r>
-        <w:rPr>
-          <w:rFonts w:ascii="Vazir" w:hAnsi="Vazir" w:cs="Vazir" w:hint="cs"/>
+          <w:sz w:val="18"/>
+          <w:szCs w:val="18"/>
+        </w:rPr>
+      </w:pPr>
+      <w:r>
+        <w:rPr>
+          <w:rFonts w:ascii="Vazir" w:hAnsi="Vazir" w:cs="Vazir"/>
+          <w:sz w:val="18"/>
+          <w:szCs w:val="18"/>
           <w:rtl/>
         </w:rPr>
         <w:t>دکمه بازیابی حساب</w:t>
@@ -2799,15 +2973,16 @@
           <w:numId w:val="38"/>
         </w:numPr>
         <w:rPr>
-          <w:sz w:val="24"/>
-          <w:szCs w:val="24"/>
-        </w:rPr>
-      </w:pPr>
-      <w:r>
-        <w:rPr>
-          <w:rFonts w:hint="cs"/>
-          <w:sz w:val="24"/>
-          <w:szCs w:val="24"/>
+          <w:rFonts w:ascii="Vazir" w:hAnsi="Vazir" w:cs="Vazir"/>
+          <w:sz w:val="20"/>
+          <w:szCs w:val="20"/>
+        </w:rPr>
+      </w:pPr>
+      <w:r>
+        <w:rPr>
+          <w:rFonts w:ascii="Vazir" w:hAnsi="Vazir" w:cs="Vazir"/>
+          <w:sz w:val="20"/>
+          <w:szCs w:val="20"/>
           <w:rtl/>
         </w:rPr>
         <w:t xml:space="preserve">فرم تغییر رمز </w:t>
@@ -2821,15 +2996,16 @@
           <w:numId w:val="43"/>
         </w:numPr>
         <w:rPr>
-          <w:sz w:val="24"/>
-          <w:szCs w:val="24"/>
-        </w:rPr>
-      </w:pPr>
-      <w:r>
-        <w:rPr>
-          <w:rFonts w:hint="cs"/>
-          <w:sz w:val="24"/>
-          <w:szCs w:val="24"/>
+          <w:rFonts w:ascii="Vazir" w:hAnsi="Vazir" w:cs="Vazir"/>
+          <w:sz w:val="20"/>
+          <w:szCs w:val="20"/>
+        </w:rPr>
+      </w:pPr>
+      <w:r>
+        <w:rPr>
+          <w:rFonts w:ascii="Vazir" w:hAnsi="Vazir" w:cs="Vazir"/>
+          <w:sz w:val="20"/>
+          <w:szCs w:val="20"/>
           <w:rtl/>
         </w:rPr>
         <w:t xml:space="preserve">رمز جدید </w:t>
@@ -2843,15 +3019,16 @@
           <w:numId w:val="43"/>
         </w:numPr>
         <w:rPr>
-          <w:sz w:val="24"/>
-          <w:szCs w:val="24"/>
-        </w:rPr>
-      </w:pPr>
-      <w:r>
-        <w:rPr>
-          <w:rFonts w:hint="cs"/>
-          <w:sz w:val="24"/>
-          <w:szCs w:val="24"/>
+          <w:rFonts w:ascii="Vazir" w:hAnsi="Vazir" w:cs="Vazir"/>
+          <w:sz w:val="20"/>
+          <w:szCs w:val="20"/>
+        </w:rPr>
+      </w:pPr>
+      <w:r>
+        <w:rPr>
+          <w:rFonts w:ascii="Vazir" w:hAnsi="Vazir" w:cs="Vazir"/>
+          <w:sz w:val="20"/>
+          <w:szCs w:val="20"/>
           <w:rtl/>
         </w:rPr>
         <w:t>تکرار رمز جدید</w:t>
@@ -2865,15 +3042,16 @@
           <w:numId w:val="43"/>
         </w:numPr>
         <w:rPr>
-          <w:sz w:val="24"/>
-          <w:szCs w:val="24"/>
-        </w:rPr>
-      </w:pPr>
-      <w:r>
-        <w:rPr>
-          <w:rFonts w:hint="cs"/>
-          <w:sz w:val="24"/>
-          <w:szCs w:val="24"/>
+          <w:rFonts w:ascii="Vazir" w:hAnsi="Vazir" w:cs="Vazir"/>
+          <w:sz w:val="20"/>
+          <w:szCs w:val="20"/>
+        </w:rPr>
+      </w:pPr>
+      <w:r>
+        <w:rPr>
+          <w:rFonts w:ascii="Vazir" w:hAnsi="Vazir" w:cs="Vazir"/>
+          <w:sz w:val="20"/>
+          <w:szCs w:val="20"/>
           <w:rtl/>
         </w:rPr>
         <w:t xml:space="preserve">دکمه ثبت </w:t>
@@ -2883,8 +3061,9 @@
       <w:pPr>
         <w:pStyle w:val="ListParagraph"/>
         <w:rPr>
-          <w:sz w:val="24"/>
-          <w:szCs w:val="24"/>
+          <w:rFonts w:ascii="Vazir" w:hAnsi="Vazir" w:cs="Vazir"/>
+          <w:sz w:val="20"/>
+          <w:szCs w:val="20"/>
         </w:rPr>
       </w:pPr>
     </w:p>
@@ -2896,14 +3075,16 @@
           <w:numId w:val="1"/>
         </w:numPr>
         <w:rPr>
-          <w:sz w:val="24"/>
-          <w:szCs w:val="24"/>
-        </w:rPr>
-      </w:pPr>
-      <w:r>
-        <w:rPr>
-          <w:sz w:val="24"/>
-          <w:szCs w:val="24"/>
+          <w:rFonts w:ascii="Vazir" w:hAnsi="Vazir" w:cs="Vazir"/>
+          <w:sz w:val="20"/>
+          <w:szCs w:val="20"/>
+        </w:rPr>
+      </w:pPr>
+      <w:r>
+        <w:rPr>
+          <w:rFonts w:ascii="Vazir" w:hAnsi="Vazir" w:cs="Vazir"/>
+          <w:sz w:val="20"/>
+          <w:szCs w:val="20"/>
         </w:rPr>
         <w:t>400</w:t>
       </w:r>
@@ -2916,14 +3097,16 @@
           <w:numId w:val="1"/>
         </w:numPr>
         <w:rPr>
-          <w:sz w:val="24"/>
-          <w:szCs w:val="24"/>
-        </w:rPr>
-      </w:pPr>
-      <w:r>
-        <w:rPr>
-          <w:sz w:val="24"/>
-          <w:szCs w:val="24"/>
+          <w:rFonts w:ascii="Vazir" w:hAnsi="Vazir" w:cs="Vazir"/>
+          <w:sz w:val="20"/>
+          <w:szCs w:val="20"/>
+        </w:rPr>
+      </w:pPr>
+      <w:r>
+        <w:rPr>
+          <w:rFonts w:ascii="Vazir" w:hAnsi="Vazir" w:cs="Vazir"/>
+          <w:sz w:val="20"/>
+          <w:szCs w:val="20"/>
         </w:rPr>
         <w:t>500</w:t>
       </w:r>
@@ -2932,8 +3115,9 @@
       <w:pPr>
         <w:pStyle w:val="ListParagraph"/>
         <w:rPr>
-          <w:sz w:val="24"/>
-          <w:szCs w:val="24"/>
+          <w:rFonts w:ascii="Vazir" w:hAnsi="Vazir" w:cs="Vazir"/>
+          <w:sz w:val="20"/>
+          <w:szCs w:val="20"/>
         </w:rPr>
       </w:pPr>
     </w:p>
@@ -2972,7 +3156,7 @@
         <v:path o:extrusionok="f" gradientshapeok="t" o:connecttype="rect"/>
         <o:lock v:ext="edit" aspectratio="t"/>
       </v:shapetype>
-      <v:shape id="_x0000_i1067" type="#_x0000_t75" style="width:11.6pt;height:11.6pt" o:bullet="t">
+      <v:shape id="_x0000_i1108" type="#_x0000_t75" style="width:11.5pt;height:11.5pt" o:bullet="t">
         <v:imagedata r:id="rId1" o:title="mso66FE"/>
       </v:shape>
     </w:pict>

</xml_diff>